<commit_message>
Basic Home page - header, footer and main content
</commit_message>
<xml_diff>
--- a/document/Questions and Answers.docx
+++ b/document/Questions and Answers.docx
@@ -40,7 +40,9 @@
               <w:tab w:val="right" w:leader="dot" w:pos="9016"/>
             </w:tabs>
             <w:rPr>
+              <w:rFonts w:eastAsiaTheme="minorEastAsia"/>
               <w:noProof/>
+              <w:lang w:eastAsia="en-AU"/>
             </w:rPr>
           </w:pPr>
           <w:r>
@@ -52,7 +54,7 @@
           <w:r>
             <w:fldChar w:fldCharType="separate"/>
           </w:r>
-          <w:hyperlink w:anchor="_Toc194403145" w:history="1">
+          <w:hyperlink w:anchor="_Toc194409703" w:history="1">
             <w:r>
               <w:rPr>
                 <w:rStyle w:val="Hyperlink"/>
@@ -79,7 +81,7 @@
                 <w:noProof/>
                 <w:webHidden/>
               </w:rPr>
-              <w:instrText xml:space="preserve"> PAGEREF _Toc194403145 \h </w:instrText>
+              <w:instrText xml:space="preserve"> PAGEREF _Toc194409703 \h </w:instrText>
             </w:r>
             <w:r>
               <w:rPr>
@@ -100,6 +102,250 @@
                 <w:webHidden/>
               </w:rPr>
               <w:t>1</w:t>
+            </w:r>
+            <w:r>
+              <w:rPr>
+                <w:noProof/>
+                <w:webHidden/>
+              </w:rPr>
+              <w:fldChar w:fldCharType="end"/>
+            </w:r>
+          </w:hyperlink>
+        </w:p>
+        <w:p>
+          <w:pPr>
+            <w:pStyle w:val="TOC2"/>
+            <w:tabs>
+              <w:tab w:val="right" w:leader="dot" w:pos="9016"/>
+            </w:tabs>
+            <w:rPr>
+              <w:rFonts w:eastAsiaTheme="minorEastAsia"/>
+              <w:noProof/>
+              <w:lang w:eastAsia="en-AU"/>
+            </w:rPr>
+          </w:pPr>
+          <w:hyperlink w:anchor="_Toc194409704" w:history="1">
+            <w:r>
+              <w:rPr>
+                <w:rStyle w:val="Hyperlink"/>
+                <w:noProof/>
+              </w:rPr>
+              <w:t>Question 2 – CSS to Tailwind</w:t>
+            </w:r>
+            <w:r>
+              <w:rPr>
+                <w:noProof/>
+                <w:webHidden/>
+              </w:rPr>
+              <w:tab/>
+            </w:r>
+            <w:r>
+              <w:rPr>
+                <w:noProof/>
+                <w:webHidden/>
+              </w:rPr>
+              <w:fldChar w:fldCharType="begin"/>
+            </w:r>
+            <w:r>
+              <w:rPr>
+                <w:noProof/>
+                <w:webHidden/>
+              </w:rPr>
+              <w:instrText xml:space="preserve"> PAGEREF _Toc194409704 \h </w:instrText>
+            </w:r>
+            <w:r>
+              <w:rPr>
+                <w:noProof/>
+                <w:webHidden/>
+              </w:rPr>
+            </w:r>
+            <w:r>
+              <w:rPr>
+                <w:noProof/>
+                <w:webHidden/>
+              </w:rPr>
+              <w:fldChar w:fldCharType="separate"/>
+            </w:r>
+            <w:r>
+              <w:rPr>
+                <w:noProof/>
+                <w:webHidden/>
+              </w:rPr>
+              <w:t>1</w:t>
+            </w:r>
+            <w:r>
+              <w:rPr>
+                <w:noProof/>
+                <w:webHidden/>
+              </w:rPr>
+              <w:fldChar w:fldCharType="end"/>
+            </w:r>
+          </w:hyperlink>
+        </w:p>
+        <w:p>
+          <w:pPr>
+            <w:pStyle w:val="TOC3"/>
+            <w:tabs>
+              <w:tab w:val="right" w:leader="dot" w:pos="9016"/>
+            </w:tabs>
+            <w:rPr>
+              <w:noProof/>
+            </w:rPr>
+          </w:pPr>
+          <w:hyperlink w:anchor="_Toc194409705" w:history="1">
+            <w:r>
+              <w:rPr>
+                <w:rStyle w:val="Hyperlink"/>
+                <w:noProof/>
+              </w:rPr>
+              <w:t>What is REM</w:t>
+            </w:r>
+            <w:r>
+              <w:rPr>
+                <w:noProof/>
+                <w:webHidden/>
+              </w:rPr>
+              <w:tab/>
+            </w:r>
+            <w:r>
+              <w:rPr>
+                <w:noProof/>
+                <w:webHidden/>
+              </w:rPr>
+              <w:fldChar w:fldCharType="begin"/>
+            </w:r>
+            <w:r>
+              <w:rPr>
+                <w:noProof/>
+                <w:webHidden/>
+              </w:rPr>
+              <w:instrText xml:space="preserve"> PAGEREF _Toc194409705 \h </w:instrText>
+            </w:r>
+            <w:r>
+              <w:rPr>
+                <w:noProof/>
+                <w:webHidden/>
+              </w:rPr>
+            </w:r>
+            <w:r>
+              <w:rPr>
+                <w:noProof/>
+                <w:webHidden/>
+              </w:rPr>
+              <w:fldChar w:fldCharType="separate"/>
+            </w:r>
+            <w:r>
+              <w:rPr>
+                <w:noProof/>
+                <w:webHidden/>
+              </w:rPr>
+              <w:t>2</w:t>
+            </w:r>
+            <w:r>
+              <w:rPr>
+                <w:noProof/>
+                <w:webHidden/>
+              </w:rPr>
+              <w:fldChar w:fldCharType="end"/>
+            </w:r>
+          </w:hyperlink>
+        </w:p>
+        <w:p>
+          <w:pPr>
+            <w:pStyle w:val="TOC3"/>
+            <w:tabs>
+              <w:tab w:val="right" w:leader="dot" w:pos="9016"/>
+            </w:tabs>
+            <w:rPr>
+              <w:noProof/>
+            </w:rPr>
+          </w:pPr>
+          <w:hyperlink w:anchor="_Toc194409706" w:history="1">
+            <w:r>
+              <w:rPr>
+                <w:rStyle w:val="Hyperlink"/>
+                <w:rFonts w:ascii="Segoe UI Emoji" w:hAnsi="Segoe UI Emoji" w:cs="Segoe UI Emoji"/>
+                <w:noProof/>
+              </w:rPr>
+              <w:t>🔁</w:t>
+            </w:r>
+            <w:r>
+              <w:rPr>
+                <w:rStyle w:val="Hyperlink"/>
+                <w:noProof/>
+              </w:rPr>
+              <w:t xml:space="preserve"> Why Use </w:t>
+            </w:r>
+            <w:r>
+              <w:rPr>
+                <w:rStyle w:val="Hyperlink"/>
+                <w:rFonts w:ascii="Courier New" w:hAnsi="Courier New" w:cs="Courier New"/>
+                <w:noProof/>
+              </w:rPr>
+              <w:t>rem</w:t>
+            </w:r>
+            <w:r>
+              <w:rPr>
+                <w:rStyle w:val="Hyperlink"/>
+                <w:noProof/>
+              </w:rPr>
+              <w:t xml:space="preserve"> Instead of </w:t>
+            </w:r>
+            <w:r>
+              <w:rPr>
+                <w:rStyle w:val="Hyperlink"/>
+                <w:rFonts w:ascii="Courier New" w:hAnsi="Courier New" w:cs="Courier New"/>
+                <w:noProof/>
+              </w:rPr>
+              <w:t>px</w:t>
+            </w:r>
+            <w:r>
+              <w:rPr>
+                <w:rStyle w:val="Hyperlink"/>
+                <w:noProof/>
+              </w:rPr>
+              <w:t>?</w:t>
+            </w:r>
+            <w:r>
+              <w:rPr>
+                <w:noProof/>
+                <w:webHidden/>
+              </w:rPr>
+              <w:tab/>
+            </w:r>
+            <w:r>
+              <w:rPr>
+                <w:noProof/>
+                <w:webHidden/>
+              </w:rPr>
+              <w:fldChar w:fldCharType="begin"/>
+            </w:r>
+            <w:r>
+              <w:rPr>
+                <w:noProof/>
+                <w:webHidden/>
+              </w:rPr>
+              <w:instrText xml:space="preserve"> PAGEREF _Toc194409706 \h </w:instrText>
+            </w:r>
+            <w:r>
+              <w:rPr>
+                <w:noProof/>
+                <w:webHidden/>
+              </w:rPr>
+            </w:r>
+            <w:r>
+              <w:rPr>
+                <w:noProof/>
+                <w:webHidden/>
+              </w:rPr>
+              <w:fldChar w:fldCharType="separate"/>
+            </w:r>
+            <w:r>
+              <w:rPr>
+                <w:noProof/>
+                <w:webHidden/>
+              </w:rPr>
+              <w:t>3</w:t>
             </w:r>
             <w:r>
               <w:rPr>
@@ -127,134 +373,551 @@
       <w:pPr>
         <w:pStyle w:val="Heading2"/>
       </w:pPr>
-      <w:bookmarkStart w:id="0" w:name="_Toc194403145"/>
+      <w:bookmarkStart w:id="0" w:name="_Toc194409703"/>
       <w:r>
         <w:t>Question 1 – How the root page is being called or configured, what is the high-level flow of the execution</w:t>
       </w:r>
       <w:bookmarkEnd w:id="0"/>
     </w:p>
+    <w:p>
+      <w:r>
+        <w:t>Very minimum you need to understand the concept of layout, page and component</w:t>
+      </w:r>
+    </w:p>
+    <w:p>
+      <w:r>
+        <w:drawing>
+          <wp:inline distT="0" distB="0" distL="0" distR="0" wp14:anchorId="36B148F9" wp14:editId="4A495C1D">
+            <wp:extent cx="3820058" cy="3772426"/>
+            <wp:effectExtent l="0" t="0" r="9525" b="0"/>
+            <wp:docPr id="1775129626" name="Picture 1"/>
+            <wp:cNvGraphicFramePr>
+              <a:graphicFrameLocks xmlns:a="http://schemas.openxmlformats.org/drawingml/2006/main" noChangeAspect="1"/>
+            </wp:cNvGraphicFramePr>
+            <a:graphic xmlns:a="http://schemas.openxmlformats.org/drawingml/2006/main">
+              <a:graphicData uri="http://schemas.openxmlformats.org/drawingml/2006/picture">
+                <pic:pic xmlns:pic="http://schemas.openxmlformats.org/drawingml/2006/picture">
+                  <pic:nvPicPr>
+                    <pic:cNvPr id="1775129626" name=""/>
+                    <pic:cNvPicPr/>
+                  </pic:nvPicPr>
+                  <pic:blipFill>
+                    <a:blip r:embed="rId6"/>
+                    <a:stretch>
+                      <a:fillRect/>
+                    </a:stretch>
+                  </pic:blipFill>
+                  <pic:spPr>
+                    <a:xfrm>
+                      <a:off x="0" y="0"/>
+                      <a:ext cx="3820058" cy="3772426"/>
+                    </a:xfrm>
+                    <a:prstGeom prst="rect">
+                      <a:avLst/>
+                    </a:prstGeom>
+                  </pic:spPr>
+                </pic:pic>
+              </a:graphicData>
+            </a:graphic>
+          </wp:inline>
+        </w:drawing>
+      </w:r>
+    </w:p>
+    <w:p>
+      <w:pPr>
+        <w:rPr>
+          <w:b/>
+          <w:bCs/>
+        </w:rPr>
+      </w:pPr>
+      <w:r>
+        <w:rPr>
+          <w:rFonts w:ascii="Segoe UI Emoji" w:hAnsi="Segoe UI Emoji" w:cs="Segoe UI Emoji"/>
+          <w:b/>
+          <w:bCs/>
+        </w:rPr>
+        <w:t>🔍</w:t>
+      </w:r>
+      <w:r>
+        <w:rPr>
+          <w:b/>
+          <w:bCs/>
+        </w:rPr>
+        <w:t xml:space="preserve"> Explanation:</w:t>
+      </w:r>
+    </w:p>
+    <w:p>
+      <w:pPr>
+        <w:rPr>
+          <w:b/>
+          <w:bCs/>
+        </w:rPr>
+      </w:pPr>
+      <w:r>
+        <w:rPr>
+          <w:rFonts w:ascii="Segoe UI Emoji" w:hAnsi="Segoe UI Emoji" w:cs="Segoe UI Emoji"/>
+          <w:b/>
+          <w:bCs/>
+        </w:rPr>
+        <w:t>✅</w:t>
+      </w:r>
+      <w:r>
+        <w:rPr>
+          <w:b/>
+          <w:bCs/>
+        </w:rPr>
+        <w:t xml:space="preserve"> Layout (/components/Layout.js)</w:t>
+      </w:r>
+    </w:p>
+    <w:p>
+      <w:pPr>
+        <w:numPr>
+          <w:ilvl w:val="0"/>
+          <w:numId w:val="4"/>
+        </w:numPr>
+      </w:pPr>
+      <w:r>
+        <w:t>Shared UI elements like:</w:t>
+      </w:r>
+    </w:p>
+    <w:p>
+      <w:pPr>
+        <w:numPr>
+          <w:ilvl w:val="1"/>
+          <w:numId w:val="4"/>
+        </w:numPr>
+      </w:pPr>
+      <w:r>
+        <w:rPr>
+          <w:b/>
+          <w:bCs/>
+        </w:rPr>
+        <w:t>Header</w:t>
+      </w:r>
+    </w:p>
+    <w:p>
+      <w:pPr>
+        <w:numPr>
+          <w:ilvl w:val="1"/>
+          <w:numId w:val="4"/>
+        </w:numPr>
+      </w:pPr>
+      <w:r>
+        <w:rPr>
+          <w:b/>
+          <w:bCs/>
+        </w:rPr>
+        <w:t>Footer</w:t>
+      </w:r>
+    </w:p>
+    <w:p>
+      <w:pPr>
+        <w:numPr>
+          <w:ilvl w:val="1"/>
+          <w:numId w:val="4"/>
+        </w:numPr>
+      </w:pPr>
+      <w:r>
+        <w:rPr>
+          <w:b/>
+          <w:bCs/>
+        </w:rPr>
+        <w:t>Global CSS or Scripts</w:t>
+      </w:r>
+    </w:p>
+    <w:p>
+      <w:pPr>
+        <w:numPr>
+          <w:ilvl w:val="0"/>
+          <w:numId w:val="4"/>
+        </w:numPr>
+      </w:pPr>
+      <w:r>
+        <w:t>Wraps around every page</w:t>
+      </w:r>
+    </w:p>
+    <w:p>
+      <w:pPr>
+        <w:rPr>
+          <w:b/>
+          <w:bCs/>
+        </w:rPr>
+      </w:pPr>
+      <w:r>
+        <w:rPr>
+          <w:rFonts w:ascii="Segoe UI Emoji" w:hAnsi="Segoe UI Emoji" w:cs="Segoe UI Emoji"/>
+          <w:b/>
+          <w:bCs/>
+        </w:rPr>
+        <w:t>✅</w:t>
+      </w:r>
+      <w:r>
+        <w:rPr>
+          <w:b/>
+          <w:bCs/>
+        </w:rPr>
+        <w:t xml:space="preserve"> Page (/pages/index.js, /pages/about.js)</w:t>
+      </w:r>
+    </w:p>
+    <w:p>
+      <w:pPr>
+        <w:numPr>
+          <w:ilvl w:val="0"/>
+          <w:numId w:val="5"/>
+        </w:numPr>
+      </w:pPr>
+      <w:r>
+        <w:t xml:space="preserve">Represents each </w:t>
+      </w:r>
+      <w:r>
+        <w:rPr>
+          <w:b/>
+          <w:bCs/>
+        </w:rPr>
+        <w:t>URL route</w:t>
+      </w:r>
+    </w:p>
+    <w:p>
+      <w:pPr>
+        <w:numPr>
+          <w:ilvl w:val="0"/>
+          <w:numId w:val="5"/>
+        </w:numPr>
+      </w:pPr>
+      <w:r>
+        <w:t xml:space="preserve">Uses the Layout and combines different </w:t>
+      </w:r>
+      <w:r>
+        <w:rPr>
+          <w:b/>
+          <w:bCs/>
+        </w:rPr>
+        <w:t>components</w:t>
+      </w:r>
+    </w:p>
+    <w:p>
+      <w:pPr>
+        <w:rPr>
+          <w:b/>
+          <w:bCs/>
+        </w:rPr>
+      </w:pPr>
+      <w:r>
+        <w:rPr>
+          <w:rFonts w:ascii="Segoe UI Emoji" w:hAnsi="Segoe UI Emoji" w:cs="Segoe UI Emoji"/>
+          <w:b/>
+          <w:bCs/>
+        </w:rPr>
+        <w:t>✅</w:t>
+      </w:r>
+      <w:r>
+        <w:rPr>
+          <w:b/>
+          <w:bCs/>
+        </w:rPr>
+        <w:t xml:space="preserve"> Component (/components/Button.js, /components/Card.js)</w:t>
+      </w:r>
+    </w:p>
+    <w:p>
+      <w:pPr>
+        <w:numPr>
+          <w:ilvl w:val="0"/>
+          <w:numId w:val="6"/>
+        </w:numPr>
+      </w:pPr>
+      <w:r>
+        <w:t>Reusable UI elements like:</w:t>
+      </w:r>
+    </w:p>
+    <w:p>
+      <w:pPr>
+        <w:numPr>
+          <w:ilvl w:val="1"/>
+          <w:numId w:val="6"/>
+        </w:numPr>
+      </w:pPr>
+      <w:r>
+        <w:t>Button</w:t>
+      </w:r>
+    </w:p>
+    <w:p>
+      <w:pPr>
+        <w:numPr>
+          <w:ilvl w:val="1"/>
+          <w:numId w:val="6"/>
+        </w:numPr>
+      </w:pPr>
+      <w:r>
+        <w:t>Card</w:t>
+      </w:r>
+    </w:p>
+    <w:p>
+      <w:pPr>
+        <w:numPr>
+          <w:ilvl w:val="1"/>
+          <w:numId w:val="6"/>
+        </w:numPr>
+      </w:pPr>
+      <w:r>
+        <w:t>ImageSlider</w:t>
+      </w:r>
+    </w:p>
+    <w:p>
+      <w:pPr>
+        <w:numPr>
+          <w:ilvl w:val="1"/>
+          <w:numId w:val="6"/>
+        </w:numPr>
+      </w:pPr>
+      <w:r>
+        <w:t>TestimonialBlock</w:t>
+      </w:r>
+    </w:p>
+    <w:p>
+      <w:r>
+        <w:pict w14:anchorId="2FF28049">
+          <v:rect id="_x0000_i1064" style="width:0;height:1.5pt" o:hralign="center" o:hrstd="t" o:hr="t" fillcolor="#a0a0a0" stroked="f"/>
+        </w:pict>
+      </w:r>
+    </w:p>
+    <w:p>
+      <w:pPr>
+        <w:rPr>
+          <w:b/>
+          <w:bCs/>
+        </w:rPr>
+      </w:pPr>
+      <w:r>
+        <w:rPr>
+          <w:rFonts w:ascii="Segoe UI Emoji" w:hAnsi="Segoe UI Emoji" w:cs="Segoe UI Emoji"/>
+          <w:b/>
+          <w:bCs/>
+        </w:rPr>
+        <w:t>💡</w:t>
+      </w:r>
+      <w:r>
+        <w:rPr>
+          <w:b/>
+          <w:bCs/>
+        </w:rPr>
+        <w:t xml:space="preserve"> Sample Code (Minimal Demo)</w:t>
+      </w:r>
+    </w:p>
+    <w:p>
+      <w:r>
+        <w:t>jsx</w:t>
+      </w:r>
+    </w:p>
+    <w:p>
+      <w:r>
+        <w:t>CopyEdit</w:t>
+      </w:r>
+    </w:p>
+    <w:p>
+      <w:r>
+        <w:t>// components/Layout.js</w:t>
+      </w:r>
+    </w:p>
+    <w:p>
+      <w:r>
+        <w:t>export default function Layout({ children }) {</w:t>
+      </w:r>
+    </w:p>
+    <w:p>
+      <w:r>
+        <w:t xml:space="preserve">  return (</w:t>
+      </w:r>
+    </w:p>
+    <w:p>
+      <w:r>
+        <w:t xml:space="preserve">    &lt;&gt;</w:t>
+      </w:r>
+    </w:p>
+    <w:p>
+      <w:r>
+        <w:t xml:space="preserve">      &lt;header&gt;Header&lt;/header&gt;</w:t>
+      </w:r>
+    </w:p>
+    <w:p>
+      <w:r>
+        <w:t xml:space="preserve">      &lt;main&gt;{children}&lt;/main&gt;</w:t>
+      </w:r>
+    </w:p>
+    <w:p>
+      <w:r>
+        <w:t xml:space="preserve">      &lt;footer&gt;Footer&lt;/footer&gt;</w:t>
+      </w:r>
+    </w:p>
+    <w:p>
+      <w:r>
+        <w:t xml:space="preserve">    &lt;/&gt;</w:t>
+      </w:r>
+    </w:p>
+    <w:p>
+      <w:r>
+        <w:t xml:space="preserve">  );</w:t>
+      </w:r>
+    </w:p>
+    <w:p>
+      <w:r>
+        <w:t>}</w:t>
+      </w:r>
+    </w:p>
+    <w:p>
+      <w:r>
+        <w:t>jsx</w:t>
+      </w:r>
+    </w:p>
+    <w:p>
+      <w:r>
+        <w:t>CopyEdit</w:t>
+      </w:r>
+    </w:p>
+    <w:p>
+      <w:r>
+        <w:t>// components/Hero.js</w:t>
+      </w:r>
+    </w:p>
+    <w:p>
+      <w:r>
+        <w:t>export default function Hero() {</w:t>
+      </w:r>
+    </w:p>
+    <w:p>
+      <w:r>
+        <w:t xml:space="preserve">  return &lt;div className="bg-blue-200 p-6 text-xl"&gt;Welcome to the site!&lt;/div&gt;;</w:t>
+      </w:r>
+    </w:p>
+    <w:p>
+      <w:r>
+        <w:t>}</w:t>
+      </w:r>
+    </w:p>
+    <w:p>
+      <w:r>
+        <w:t>jsx</w:t>
+      </w:r>
+    </w:p>
+    <w:p>
+      <w:r>
+        <w:t>CopyEdit</w:t>
+      </w:r>
+    </w:p>
+    <w:p>
+      <w:r>
+        <w:t>// pages/index.js</w:t>
+      </w:r>
+    </w:p>
+    <w:p>
+      <w:r>
+        <w:t>import Layout from '../components/Layout';</w:t>
+      </w:r>
+    </w:p>
+    <w:p>
+      <w:r>
+        <w:t>import Hero from '../components/Hero';</w:t>
+      </w:r>
+    </w:p>
     <w:p/>
     <w:p>
       <w:r>
+        <w:t>export default function Home() {</w:t>
+      </w:r>
+    </w:p>
+    <w:p>
+      <w:r>
+        <w:t xml:space="preserve">  return (</w:t>
+      </w:r>
+    </w:p>
+    <w:p>
+      <w:r>
+        <w:t xml:space="preserve">    &lt;Layout&gt;</w:t>
+      </w:r>
+    </w:p>
+    <w:p>
+      <w:r>
+        <w:t xml:space="preserve">      &lt;Hero /&gt;</w:t>
+      </w:r>
+    </w:p>
+    <w:p>
+      <w:r>
+        <w:t xml:space="preserve">      &lt;p&gt;Some homepage content goes here...&lt;/p&gt;</w:t>
+      </w:r>
+    </w:p>
+    <w:p>
+      <w:r>
+        <w:t xml:space="preserve">    &lt;/Layout&gt;</w:t>
+      </w:r>
+    </w:p>
+    <w:p>
+      <w:r>
+        <w:t xml:space="preserve">  );</w:t>
+      </w:r>
+    </w:p>
+    <w:p>
+      <w:r>
+        <w:t>}</w:t>
+      </w:r>
+    </w:p>
+    <w:p/>
+    <w:p>
+      <w:r>
         <w:t xml:space="preserve">After Next 13+ version the structure has changed, at minimum we can start with </w:t>
       </w:r>
     </w:p>
     <w:p>
       <w:r>
-        <w:t>/</w:t>
-      </w:r>
-      <w:proofErr w:type="gramStart"/>
-      <w:r>
-        <w:t>app</w:t>
-      </w:r>
-      <w:proofErr w:type="gramEnd"/>
-    </w:p>
-    <w:p>
-      <w:r>
-        <w:t xml:space="preserve">  /</w:t>
-      </w:r>
-      <w:proofErr w:type="gramStart"/>
-      <w:r>
-        <w:t>components</w:t>
-      </w:r>
-      <w:proofErr w:type="gramEnd"/>
-    </w:p>
-    <w:p>
-      <w:r>
-        <w:t xml:space="preserve">    </w:t>
-      </w:r>
-      <w:proofErr w:type="spellStart"/>
-      <w:r>
-        <w:t>Header.tsx</w:t>
-      </w:r>
-      <w:proofErr w:type="spellEnd"/>
-    </w:p>
-    <w:p>
-      <w:r>
-        <w:t xml:space="preserve">    </w:t>
-      </w:r>
-      <w:proofErr w:type="spellStart"/>
-      <w:r>
-        <w:t>Footer.tsx</w:t>
-      </w:r>
-      <w:proofErr w:type="spellEnd"/>
-    </w:p>
-    <w:p>
-      <w:r>
-        <w:t xml:space="preserve">    </w:t>
-      </w:r>
-      <w:proofErr w:type="spellStart"/>
-      <w:r>
-        <w:t>MainContent.tsx</w:t>
-      </w:r>
-      <w:proofErr w:type="spellEnd"/>
-    </w:p>
-    <w:p>
-      <w:r>
-        <w:t xml:space="preserve">  /</w:t>
-      </w:r>
-      <w:proofErr w:type="gramStart"/>
-      <w:r>
-        <w:t>about</w:t>
-      </w:r>
-      <w:proofErr w:type="gramEnd"/>
-    </w:p>
-    <w:p>
-      <w:r>
-        <w:t xml:space="preserve">    </w:t>
-      </w:r>
-      <w:proofErr w:type="spellStart"/>
-      <w:r>
-        <w:t>page.tsx</w:t>
-      </w:r>
-      <w:proofErr w:type="spellEnd"/>
-    </w:p>
-    <w:p>
-      <w:r>
-        <w:t xml:space="preserve">  /</w:t>
-      </w:r>
-      <w:proofErr w:type="gramStart"/>
-      <w:r>
-        <w:t>contact</w:t>
-      </w:r>
-      <w:proofErr w:type="gramEnd"/>
-    </w:p>
-    <w:p>
-      <w:r>
-        <w:t xml:space="preserve">    </w:t>
-      </w:r>
-      <w:proofErr w:type="spellStart"/>
-      <w:r>
-        <w:t>page.tsx</w:t>
-      </w:r>
-      <w:proofErr w:type="spellEnd"/>
-    </w:p>
-    <w:p>
-      <w:r>
-        <w:t xml:space="preserve">  </w:t>
-      </w:r>
-      <w:proofErr w:type="spellStart"/>
-      <w:r>
-        <w:t>layout.tsx</w:t>
-      </w:r>
-      <w:proofErr w:type="spellEnd"/>
-    </w:p>
-    <w:p>
-      <w:r>
-        <w:t xml:space="preserve">  </w:t>
-      </w:r>
-      <w:proofErr w:type="spellStart"/>
-      <w:proofErr w:type="gramStart"/>
-      <w:r>
-        <w:t>page.tsx</w:t>
-      </w:r>
-      <w:proofErr w:type="spellEnd"/>
-      <w:r>
-        <w:t xml:space="preserve">  &lt;</w:t>
-      </w:r>
-      <w:proofErr w:type="gramEnd"/>
-      <w:r>
-        <w:t>-- this is your Home page</w:t>
+        <w:t>/app</w:t>
+      </w:r>
+    </w:p>
+    <w:p>
+      <w:r>
+        <w:t xml:space="preserve">  /components</w:t>
+      </w:r>
+    </w:p>
+    <w:p>
+      <w:r>
+        <w:t xml:space="preserve">    Header.tsx</w:t>
+      </w:r>
+    </w:p>
+    <w:p>
+      <w:r>
+        <w:t xml:space="preserve">    Footer.tsx</w:t>
+      </w:r>
+    </w:p>
+    <w:p>
+      <w:r>
+        <w:t xml:space="preserve">    MainContent.tsx</w:t>
+      </w:r>
+    </w:p>
+    <w:p>
+      <w:r>
+        <w:t xml:space="preserve">  /about</w:t>
+      </w:r>
+    </w:p>
+    <w:p>
+      <w:r>
+        <w:t xml:space="preserve">    page.tsx</w:t>
+      </w:r>
+    </w:p>
+    <w:p>
+      <w:r>
+        <w:t xml:space="preserve">  /contact</w:t>
+      </w:r>
+    </w:p>
+    <w:p>
+      <w:r>
+        <w:t xml:space="preserve">    page.tsx</w:t>
+      </w:r>
+    </w:p>
+    <w:p>
+      <w:r>
+        <w:t xml:space="preserve">  layout.tsx</w:t>
+      </w:r>
+    </w:p>
+    <w:p>
+      <w:r>
+        <w:t xml:space="preserve">  page.tsx  &lt;-- this is your Home page</w:t>
       </w:r>
     </w:p>
     <w:p/>
@@ -286,7 +949,7 @@
                     <pic:cNvPicPr/>
                   </pic:nvPicPr>
                   <pic:blipFill>
-                    <a:blip r:embed="rId5"/>
+                    <a:blip r:embed="rId7"/>
                     <a:stretch>
                       <a:fillRect/>
                     </a:stretch>
@@ -314,7 +977,6 @@
     </w:p>
     <w:p>
       <w:r>
-        <w:lastRenderedPageBreak/>
         <w:drawing>
           <wp:inline distT="0" distB="0" distL="0" distR="0" wp14:anchorId="7F3B16D9" wp14:editId="578AC956">
             <wp:extent cx="5731510" cy="3367405"/>
@@ -331,7 +993,7 @@
                     <pic:cNvPicPr/>
                   </pic:nvPicPr>
                   <pic:blipFill>
-                    <a:blip r:embed="rId6"/>
+                    <a:blip r:embed="rId8"/>
                     <a:stretch>
                       <a:fillRect/>
                     </a:stretch>
@@ -439,11 +1101,9 @@
             <w:hideMark/>
           </w:tcPr>
           <w:p>
-            <w:proofErr w:type="spellStart"/>
             <w:r>
               <w:t>rafce</w:t>
             </w:r>
-            <w:proofErr w:type="spellEnd"/>
           </w:p>
         </w:tc>
         <w:tc>
@@ -470,11 +1130,9 @@
             <w:hideMark/>
           </w:tcPr>
           <w:p>
-            <w:proofErr w:type="spellStart"/>
             <w:r>
               <w:t>rsc</w:t>
             </w:r>
-            <w:proofErr w:type="spellEnd"/>
           </w:p>
         </w:tc>
         <w:tc>
@@ -501,11 +1159,9 @@
             <w:hideMark/>
           </w:tcPr>
           <w:p>
-            <w:proofErr w:type="spellStart"/>
             <w:r>
               <w:t>rfc</w:t>
             </w:r>
-            <w:proofErr w:type="spellEnd"/>
           </w:p>
         </w:tc>
         <w:tc>
@@ -532,11 +1188,9 @@
             <w:hideMark/>
           </w:tcPr>
           <w:p>
-            <w:proofErr w:type="spellStart"/>
             <w:r>
               <w:t>rscp</w:t>
             </w:r>
-            <w:proofErr w:type="spellEnd"/>
           </w:p>
         </w:tc>
         <w:tc>
@@ -547,13 +1201,8 @@
           </w:tcPr>
           <w:p>
             <w:r>
-              <w:t xml:space="preserve">React Component with </w:t>
-            </w:r>
-            <w:proofErr w:type="spellStart"/>
-            <w:r>
-              <w:t>PropTypes</w:t>
-            </w:r>
-            <w:proofErr w:type="spellEnd"/>
+              <w:t>React Component with PropTypes</w:t>
+            </w:r>
           </w:p>
         </w:tc>
       </w:tr>
@@ -575,15 +1224,7 @@
     </w:p>
     <w:p>
       <w:r>
-        <w:t xml:space="preserve">Type </w:t>
-      </w:r>
-      <w:proofErr w:type="spellStart"/>
-      <w:r>
-        <w:t>rafce</w:t>
-      </w:r>
-      <w:proofErr w:type="spellEnd"/>
-      <w:r>
-        <w:t xml:space="preserve"> and hit </w:t>
+        <w:t xml:space="preserve">Type rafce and hit </w:t>
       </w:r>
       <w:r>
         <w:rPr>
@@ -597,18 +1238,14 @@
       </w:r>
     </w:p>
     <w:p>
-      <w:proofErr w:type="spellStart"/>
       <w:r>
         <w:t>tsx</w:t>
       </w:r>
-      <w:proofErr w:type="spellEnd"/>
-    </w:p>
-    <w:p>
-      <w:proofErr w:type="spellStart"/>
+    </w:p>
+    <w:p>
       <w:r>
         <w:t>CopyEdit</w:t>
       </w:r>
-      <w:proofErr w:type="spellEnd"/>
     </w:p>
     <w:p>
       <w:r>
@@ -618,15 +1255,7 @@
     <w:p/>
     <w:p>
       <w:r>
-        <w:t xml:space="preserve">const </w:t>
-      </w:r>
-      <w:proofErr w:type="spellStart"/>
-      <w:r>
-        <w:t>MyComponent</w:t>
-      </w:r>
-      <w:proofErr w:type="spellEnd"/>
-      <w:r>
-        <w:t xml:space="preserve"> = () =&gt; {</w:t>
+        <w:t>const MyComponent = () =&gt; {</w:t>
       </w:r>
     </w:p>
     <w:p>
@@ -636,40 +1265,2261 @@
     </w:p>
     <w:p>
       <w:r>
-        <w:t xml:space="preserve">    &lt;div&gt;</w:t>
-      </w:r>
-      <w:proofErr w:type="spellStart"/>
-      <w:r>
-        <w:t>MyComponent</w:t>
-      </w:r>
-      <w:proofErr w:type="spellEnd"/>
-      <w:r>
-        <w:t>&lt;/div&gt;</w:t>
-      </w:r>
-    </w:p>
-    <w:p>
-      <w:r>
+        <w:t xml:space="preserve">    &lt;div&gt;MyComponent&lt;/div&gt;</w:t>
+      </w:r>
+    </w:p>
+    <w:p>
+      <w:r>
+        <w:t xml:space="preserve">  );</w:t>
+      </w:r>
+    </w:p>
+    <w:p>
+      <w:r>
+        <w:t>};</w:t>
+      </w:r>
+    </w:p>
+    <w:p/>
+    <w:p>
+      <w:r>
+        <w:t>export default MyComponent;</w:t>
+      </w:r>
+    </w:p>
+    <w:p>
+      <w:pPr>
+        <w:pStyle w:val="Heading2"/>
+      </w:pPr>
+      <w:bookmarkStart w:id="1" w:name="_Toc194409704"/>
+      <w:r>
+        <w:t xml:space="preserve">Question </w:t>
+      </w:r>
+      <w:r>
+        <w:t>2</w:t>
+      </w:r>
+      <w:r>
+        <w:t xml:space="preserve"> – </w:t>
+      </w:r>
+      <w:r>
+        <w:t>CSS to Tailwind</w:t>
+      </w:r>
+      <w:bookmarkEnd w:id="1"/>
+    </w:p>
+    <w:p>
+      <w:r>
+        <w:t>Regular CSS</w:t>
+      </w:r>
+    </w:p>
+    <w:p>
+      <w:pPr>
+        <w:ind w:left="720"/>
+      </w:pPr>
+      <w:r>
+        <w:t>&lt;h1 class="title"&gt;Welcome&lt;/h1&gt;</w:t>
+      </w:r>
+    </w:p>
+    <w:p>
+      <w:pPr>
+        <w:ind w:left="720"/>
+      </w:pPr>
+    </w:p>
+    <w:p>
+      <w:pPr>
+        <w:ind w:left="720"/>
+      </w:pPr>
+      <w:r>
+        <w:t>&lt;style&gt;</w:t>
+      </w:r>
+    </w:p>
+    <w:p>
+      <w:pPr>
+        <w:ind w:left="720"/>
+      </w:pPr>
+      <w:r>
+        <w:t>.title {</w:t>
+      </w:r>
+    </w:p>
+    <w:p>
+      <w:pPr>
+        <w:ind w:left="720"/>
+      </w:pPr>
+      <w:r>
+        <w:t xml:space="preserve">  font-size: 32px;</w:t>
+      </w:r>
+    </w:p>
+    <w:p>
+      <w:pPr>
+        <w:ind w:left="720"/>
+      </w:pPr>
+      <w:r>
+        <w:t xml:space="preserve">  font-weight: bold;</w:t>
+      </w:r>
+    </w:p>
+    <w:p>
+      <w:pPr>
+        <w:ind w:left="720"/>
+      </w:pPr>
+      <w:r>
+        <w:t xml:space="preserve">  margin-top: 20px;</w:t>
+      </w:r>
+    </w:p>
+    <w:p>
+      <w:pPr>
+        <w:ind w:left="720"/>
+      </w:pPr>
+      <w:r>
+        <w:t xml:space="preserve">  color: #1e293b;</w:t>
+      </w:r>
+    </w:p>
+    <w:p>
+      <w:pPr>
+        <w:ind w:left="720"/>
+      </w:pPr>
+      <w:r>
+        <w:t>}</w:t>
+      </w:r>
+    </w:p>
+    <w:p>
+      <w:pPr>
+        <w:ind w:left="720"/>
+      </w:pPr>
+      <w:r>
+        <w:t>&lt;/style&gt;</w:t>
+      </w:r>
+    </w:p>
+    <w:p/>
+    <w:p>
+      <w:pPr>
+        <w:rPr>
+          <w:b/>
+          <w:bCs/>
+        </w:rPr>
+      </w:pPr>
+      <w:r>
+        <w:rPr>
+          <w:rFonts w:ascii="Segoe UI Emoji" w:hAnsi="Segoe UI Emoji" w:cs="Segoe UI Emoji"/>
+          <w:b/>
+          <w:bCs/>
+        </w:rPr>
+        <w:t>🔹</w:t>
+      </w:r>
+      <w:r>
+        <w:rPr>
+          <w:b/>
+          <w:bCs/>
+        </w:rPr>
+        <w:t xml:space="preserve"> Tailwind version:</w:t>
+      </w:r>
+    </w:p>
+    <w:p>
+      <w:r>
+        <w:t>tsx</w:t>
+      </w:r>
+    </w:p>
+    <w:p>
+      <w:r>
+        <w:t>CopyEdit</w:t>
+      </w:r>
+    </w:p>
+    <w:p>
+      <w:r>
+        <w:t>&lt;h1 className="text-3xl font-bold mt-5 text-slate-800"&gt;Welcome&lt;/h1&gt;</w:t>
+      </w:r>
+    </w:p>
+    <w:p>
+      <w:r>
+        <w:t>Same thing. But faster, cleaner, and no separate CSS.</w:t>
+      </w:r>
+    </w:p>
+    <w:p>
+      <w:pPr>
+        <w:rPr>
+          <w:b/>
+          <w:bCs/>
+        </w:rPr>
+      </w:pPr>
+      <w:r>
+        <w:rPr>
+          <w:rFonts w:ascii="Segoe UI Emoji" w:hAnsi="Segoe UI Emoji" w:cs="Segoe UI Emoji"/>
+          <w:b/>
+          <w:bCs/>
+        </w:rPr>
         <w:lastRenderedPageBreak/>
+        <w:t>🧩</w:t>
+      </w:r>
+      <w:r>
+        <w:rPr>
+          <w:b/>
+          <w:bCs/>
+        </w:rPr>
+        <w:t xml:space="preserve"> BREAKING DOWN COMMON CLASSES</w:t>
+      </w:r>
+    </w:p>
+    <w:tbl>
+      <w:tblPr>
+        <w:tblW w:w="0" w:type="auto"/>
+        <w:tblCellSpacing w:w="15" w:type="dxa"/>
+        <w:tblCellMar>
+          <w:top w:w="15" w:type="dxa"/>
+          <w:left w:w="15" w:type="dxa"/>
+          <w:bottom w:w="15" w:type="dxa"/>
+          <w:right w:w="15" w:type="dxa"/>
+        </w:tblCellMar>
+        <w:tblLook w:val="04A0" w:firstRow="1" w:lastRow="0" w:firstColumn="1" w:lastColumn="0" w:noHBand="0" w:noVBand="1"/>
+      </w:tblPr>
+      <w:tblGrid>
+        <w:gridCol w:w="4816"/>
+        <w:gridCol w:w="2801"/>
+      </w:tblGrid>
+      <w:tr>
+        <w:trPr>
+          <w:tblHeader/>
+          <w:tblCellSpacing w:w="15" w:type="dxa"/>
+        </w:trPr>
+        <w:tc>
+          <w:tcPr>
+            <w:tcW w:w="0" w:type="auto"/>
+            <w:vAlign w:val="center"/>
+            <w:hideMark/>
+          </w:tcPr>
+          <w:p>
+            <w:pPr>
+              <w:rPr>
+                <w:b/>
+                <w:bCs/>
+              </w:rPr>
+            </w:pPr>
+            <w:r>
+              <w:rPr>
+                <w:b/>
+                <w:bCs/>
+              </w:rPr>
+              <w:t>Tailwind Class</w:t>
+            </w:r>
+          </w:p>
+        </w:tc>
+        <w:tc>
+          <w:tcPr>
+            <w:tcW w:w="0" w:type="auto"/>
+            <w:vAlign w:val="center"/>
+            <w:hideMark/>
+          </w:tcPr>
+          <w:p>
+            <w:pPr>
+              <w:rPr>
+                <w:b/>
+                <w:bCs/>
+              </w:rPr>
+            </w:pPr>
+            <w:r>
+              <w:rPr>
+                <w:b/>
+                <w:bCs/>
+              </w:rPr>
+              <w:t>Meaning</w:t>
+            </w:r>
+          </w:p>
+        </w:tc>
+      </w:tr>
+      <w:tr>
+        <w:trPr>
+          <w:tblCellSpacing w:w="15" w:type="dxa"/>
+        </w:trPr>
+        <w:tc>
+          <w:tcPr>
+            <w:tcW w:w="0" w:type="auto"/>
+            <w:vAlign w:val="center"/>
+            <w:hideMark/>
+          </w:tcPr>
+          <w:p>
+            <w:r>
+              <w:t>p-4</w:t>
+            </w:r>
+          </w:p>
+        </w:tc>
+        <w:tc>
+          <w:tcPr>
+            <w:tcW w:w="0" w:type="auto"/>
+            <w:vAlign w:val="center"/>
+            <w:hideMark/>
+          </w:tcPr>
+          <w:p>
+            <w:r>
+              <w:t>padding: 1rem</w:t>
+            </w:r>
+          </w:p>
+        </w:tc>
+      </w:tr>
+      <w:tr>
+        <w:trPr>
+          <w:tblCellSpacing w:w="15" w:type="dxa"/>
+        </w:trPr>
+        <w:tc>
+          <w:tcPr>
+            <w:tcW w:w="0" w:type="auto"/>
+            <w:vAlign w:val="center"/>
+            <w:hideMark/>
+          </w:tcPr>
+          <w:p>
+            <w:r>
+              <w:t>mt-6</w:t>
+            </w:r>
+          </w:p>
+        </w:tc>
+        <w:tc>
+          <w:tcPr>
+            <w:tcW w:w="0" w:type="auto"/>
+            <w:vAlign w:val="center"/>
+            <w:hideMark/>
+          </w:tcPr>
+          <w:p>
+            <w:r>
+              <w:t>margin-top: 1.5rem</w:t>
+            </w:r>
+          </w:p>
+        </w:tc>
+      </w:tr>
+      <w:tr>
+        <w:trPr>
+          <w:tblCellSpacing w:w="15" w:type="dxa"/>
+        </w:trPr>
+        <w:tc>
+          <w:tcPr>
+            <w:tcW w:w="0" w:type="auto"/>
+            <w:vAlign w:val="center"/>
+            <w:hideMark/>
+          </w:tcPr>
+          <w:p>
+            <w:r>
+              <w:t>text-xl</w:t>
+            </w:r>
+          </w:p>
+        </w:tc>
+        <w:tc>
+          <w:tcPr>
+            <w:tcW w:w="0" w:type="auto"/>
+            <w:vAlign w:val="center"/>
+            <w:hideMark/>
+          </w:tcPr>
+          <w:p>
+            <w:r>
+              <w:t>font-size: 1.25rem</w:t>
+            </w:r>
+          </w:p>
+        </w:tc>
+      </w:tr>
+      <w:tr>
+        <w:trPr>
+          <w:tblCellSpacing w:w="15" w:type="dxa"/>
+        </w:trPr>
+        <w:tc>
+          <w:tcPr>
+            <w:tcW w:w="0" w:type="auto"/>
+            <w:vAlign w:val="center"/>
+            <w:hideMark/>
+          </w:tcPr>
+          <w:p>
+            <w:r>
+              <w:t>font-bold</w:t>
+            </w:r>
+          </w:p>
+        </w:tc>
+        <w:tc>
+          <w:tcPr>
+            <w:tcW w:w="0" w:type="auto"/>
+            <w:vAlign w:val="center"/>
+            <w:hideMark/>
+          </w:tcPr>
+          <w:p>
+            <w:r>
+              <w:t>font-weight: bold</w:t>
+            </w:r>
+          </w:p>
+        </w:tc>
+      </w:tr>
+      <w:tr>
+        <w:trPr>
+          <w:tblCellSpacing w:w="15" w:type="dxa"/>
+        </w:trPr>
+        <w:tc>
+          <w:tcPr>
+            <w:tcW w:w="0" w:type="auto"/>
+            <w:vAlign w:val="center"/>
+            <w:hideMark/>
+          </w:tcPr>
+          <w:p>
+            <w:r>
+              <w:t>bg-gray-100</w:t>
+            </w:r>
+          </w:p>
+        </w:tc>
+        <w:tc>
+          <w:tcPr>
+            <w:tcW w:w="0" w:type="auto"/>
+            <w:vAlign w:val="center"/>
+            <w:hideMark/>
+          </w:tcPr>
+          <w:p>
+            <w:r>
+              <w:t>background-color: light gray</w:t>
+            </w:r>
+          </w:p>
+        </w:tc>
+      </w:tr>
+      <w:tr>
+        <w:trPr>
+          <w:tblCellSpacing w:w="15" w:type="dxa"/>
+        </w:trPr>
+        <w:tc>
+          <w:tcPr>
+            <w:tcW w:w="0" w:type="auto"/>
+            <w:vAlign w:val="center"/>
+            <w:hideMark/>
+          </w:tcPr>
+          <w:p>
+            <w:r>
+              <w:t>text-center</w:t>
+            </w:r>
+          </w:p>
+        </w:tc>
+        <w:tc>
+          <w:tcPr>
+            <w:tcW w:w="0" w:type="auto"/>
+            <w:vAlign w:val="center"/>
+            <w:hideMark/>
+          </w:tcPr>
+          <w:p>
+            <w:r>
+              <w:t>text-align: center</w:t>
+            </w:r>
+          </w:p>
+        </w:tc>
+      </w:tr>
+      <w:tr>
+        <w:trPr>
+          <w:tblCellSpacing w:w="15" w:type="dxa"/>
+        </w:trPr>
+        <w:tc>
+          <w:tcPr>
+            <w:tcW w:w="0" w:type="auto"/>
+            <w:vAlign w:val="center"/>
+            <w:hideMark/>
+          </w:tcPr>
+          <w:p>
+            <w:r>
+              <w:t>rounded-lg</w:t>
+            </w:r>
+          </w:p>
+        </w:tc>
+        <w:tc>
+          <w:tcPr>
+            <w:tcW w:w="0" w:type="auto"/>
+            <w:vAlign w:val="center"/>
+            <w:hideMark/>
+          </w:tcPr>
+          <w:p>
+            <w:r>
+              <w:t>border-radius: large</w:t>
+            </w:r>
+          </w:p>
+        </w:tc>
+      </w:tr>
+      <w:tr>
+        <w:trPr>
+          <w:tblCellSpacing w:w="15" w:type="dxa"/>
+        </w:trPr>
+        <w:tc>
+          <w:tcPr>
+            <w:tcW w:w="0" w:type="auto"/>
+            <w:vAlign w:val="center"/>
+            <w:hideMark/>
+          </w:tcPr>
+          <w:p>
+            <w:r>
+              <w:t>shadow</w:t>
+            </w:r>
+          </w:p>
+        </w:tc>
+        <w:tc>
+          <w:tcPr>
+            <w:tcW w:w="0" w:type="auto"/>
+            <w:vAlign w:val="center"/>
+            <w:hideMark/>
+          </w:tcPr>
+          <w:p>
+            <w:r>
+              <w:t>apply a box shadow</w:t>
+            </w:r>
+          </w:p>
+        </w:tc>
+      </w:tr>
+      <w:tr>
+        <w:trPr>
+          <w:tblCellSpacing w:w="15" w:type="dxa"/>
+        </w:trPr>
+        <w:tc>
+          <w:tcPr>
+            <w:tcW w:w="0" w:type="auto"/>
+            <w:vAlign w:val="center"/>
+          </w:tcPr>
+          <w:p/>
+          <w:p>
+            <w:pPr>
+              <w:rPr>
+                <w:b/>
+                <w:bCs/>
+              </w:rPr>
+            </w:pPr>
+            <w:r>
+              <w:rPr>
+                <w:rFonts w:ascii="Segoe UI Symbol" w:hAnsi="Segoe UI Symbol" w:cs="Segoe UI Symbol"/>
+                <w:b/>
+                <w:bCs/>
+              </w:rPr>
+              <w:t>🛠</w:t>
+            </w:r>
+            <w:r>
+              <w:rPr>
+                <w:b/>
+                <w:bCs/>
+              </w:rPr>
+              <w:t xml:space="preserve"> RECOMMENDED TOOL: Tailwind Cheat Sheet</w:t>
+            </w:r>
+          </w:p>
+          <w:p>
+            <w:r>
+              <w:t>This is a visual tool that shows:</w:t>
+            </w:r>
+          </w:p>
+          <w:p>
+            <w:pPr>
+              <w:numPr>
+                <w:ilvl w:val="0"/>
+                <w:numId w:val="7"/>
+              </w:numPr>
+            </w:pPr>
+            <w:r>
+              <w:t>All utility classes</w:t>
+            </w:r>
+          </w:p>
+          <w:p>
+            <w:pPr>
+              <w:numPr>
+                <w:ilvl w:val="0"/>
+                <w:numId w:val="7"/>
+              </w:numPr>
+            </w:pPr>
+            <w:r>
+              <w:t>Live examples</w:t>
+            </w:r>
+          </w:p>
+          <w:p>
+            <w:pPr>
+              <w:numPr>
+                <w:ilvl w:val="0"/>
+                <w:numId w:val="7"/>
+              </w:numPr>
+            </w:pPr>
+            <w:r>
+              <w:t>Copy-paste ready code</w:t>
+            </w:r>
+          </w:p>
+          <w:p>
+            <w:hyperlink r:id="rId9" w:history="1">
+              <w:r>
+                <w:rPr>
+                  <w:rStyle w:val="Hyperlink"/>
+                </w:rPr>
+                <w:t>https://nerdcave.com/tailwind-cheat-sheet</w:t>
+              </w:r>
+            </w:hyperlink>
+          </w:p>
+          <w:p>
+            <w:r>
+              <w:t>https://play.tailwindcss.com/</w:t>
+            </w:r>
+          </w:p>
+        </w:tc>
+        <w:tc>
+          <w:tcPr>
+            <w:tcW w:w="0" w:type="auto"/>
+            <w:vAlign w:val="center"/>
+          </w:tcPr>
+          <w:p/>
+        </w:tc>
+      </w:tr>
+    </w:tbl>
+    <w:p/>
+    <w:p>
+      <w:pPr>
+        <w:pStyle w:val="Heading3"/>
+      </w:pPr>
+      <w:bookmarkStart w:id="2" w:name="_Toc194409705"/>
+      <w:r>
+        <w:t>What is REM</w:t>
+      </w:r>
+      <w:bookmarkEnd w:id="2"/>
+    </w:p>
+    <w:p>
+      <w:pPr>
+        <w:rPr>
+          <w:b/>
+          <w:bCs/>
+        </w:rPr>
+      </w:pPr>
+      <w:r>
+        <w:tab/>
+      </w:r>
+      <w:r>
+        <w:rPr>
+          <w:rFonts w:ascii="Segoe UI Emoji" w:hAnsi="Segoe UI Emoji" w:cs="Segoe UI Emoji"/>
+          <w:b/>
+          <w:bCs/>
+        </w:rPr>
+        <w:t>💡</w:t>
+      </w:r>
+      <w:r>
+        <w:rPr>
+          <w:b/>
+          <w:bCs/>
+        </w:rPr>
+        <w:t xml:space="preserve"> What is rem in CSS?</w:t>
+      </w:r>
+    </w:p>
+    <w:p>
+      <w:r>
+        <w:rPr>
+          <w:b/>
+          <w:bCs/>
+        </w:rPr>
+        <w:t>rem</w:t>
+      </w:r>
+      <w:r>
+        <w:t xml:space="preserve"> stands for </w:t>
+      </w:r>
+      <w:r>
+        <w:rPr>
+          <w:b/>
+          <w:bCs/>
+        </w:rPr>
+        <w:t>“root em”</w:t>
+      </w:r>
+      <w:r>
+        <w:t xml:space="preserve">, and it’s a </w:t>
+      </w:r>
+      <w:r>
+        <w:rPr>
+          <w:b/>
+          <w:bCs/>
+        </w:rPr>
+        <w:t>relative unit</w:t>
+      </w:r>
+      <w:r>
+        <w:t xml:space="preserve"> of measurement.</w:t>
+      </w:r>
+    </w:p>
+    <w:p>
+      <w:pPr>
+        <w:numPr>
+          <w:ilvl w:val="0"/>
+          <w:numId w:val="8"/>
+        </w:numPr>
+      </w:pPr>
+      <w:r>
+        <w:t xml:space="preserve">1rem = </w:t>
+      </w:r>
+      <w:r>
+        <w:rPr>
+          <w:b/>
+          <w:bCs/>
+        </w:rPr>
+        <w:t>the font size of the root element</w:t>
+      </w:r>
+      <w:r>
+        <w:t xml:space="preserve"> (usually &lt;html&gt;).</w:t>
+      </w:r>
+    </w:p>
+    <w:p>
+      <w:pPr>
+        <w:numPr>
+          <w:ilvl w:val="0"/>
+          <w:numId w:val="8"/>
+        </w:numPr>
+      </w:pPr>
+      <w:r>
+        <w:t>By default, most browsers set this to 16px.</w:t>
+      </w:r>
+    </w:p>
+    <w:p>
+      <w:r>
+        <w:t>So:</w:t>
+      </w:r>
+    </w:p>
+    <w:p>
+      <w:pPr>
+        <w:numPr>
+          <w:ilvl w:val="0"/>
+          <w:numId w:val="9"/>
+        </w:numPr>
+      </w:pPr>
+      <w:r>
+        <w:t>1rem = 16px</w:t>
+      </w:r>
+    </w:p>
+    <w:p>
+      <w:pPr>
+        <w:numPr>
+          <w:ilvl w:val="0"/>
+          <w:numId w:val="9"/>
+        </w:numPr>
+      </w:pPr>
+      <w:r>
+        <w:lastRenderedPageBreak/>
+        <w:t>0.5rem = 8px</w:t>
+      </w:r>
+    </w:p>
+    <w:p>
+      <w:pPr>
+        <w:numPr>
+          <w:ilvl w:val="0"/>
+          <w:numId w:val="9"/>
+        </w:numPr>
+      </w:pPr>
+      <w:r>
+        <w:t>2rem = 32px</w:t>
+      </w:r>
+    </w:p>
+    <w:p>
+      <w:pPr>
+        <w:numPr>
+          <w:ilvl w:val="0"/>
+          <w:numId w:val="9"/>
+        </w:numPr>
+      </w:pPr>
+      <w:r>
+        <w:t>and so on…</w:t>
+      </w:r>
+    </w:p>
+    <w:p>
+      <w:pPr>
+        <w:pStyle w:val="Heading3"/>
+      </w:pPr>
+      <w:bookmarkStart w:id="3" w:name="_Toc194409706"/>
+      <w:r>
+        <w:rPr>
+          <w:rFonts w:ascii="Segoe UI Emoji" w:hAnsi="Segoe UI Emoji" w:cs="Segoe UI Emoji"/>
+        </w:rPr>
+        <w:t>🔁</w:t>
+      </w:r>
+      <w:r>
+        <w:t xml:space="preserve"> Why Use </w:t>
+      </w:r>
+      <w:r>
+        <w:rPr>
+          <w:rStyle w:val="HTMLCode"/>
+          <w:rFonts w:eastAsiaTheme="majorEastAsia"/>
+        </w:rPr>
+        <w:t>rem</w:t>
+      </w:r>
+      <w:r>
+        <w:t xml:space="preserve"> Instead of </w:t>
+      </w:r>
+      <w:r>
+        <w:rPr>
+          <w:rStyle w:val="HTMLCode"/>
+          <w:rFonts w:eastAsiaTheme="majorEastAsia"/>
+        </w:rPr>
+        <w:t>px</w:t>
+      </w:r>
+      <w:r>
+        <w:t>?</w:t>
+      </w:r>
+      <w:bookmarkEnd w:id="3"/>
+    </w:p>
+    <w:tbl>
+      <w:tblPr>
+        <w:tblW w:w="0" w:type="auto"/>
+        <w:tblCellSpacing w:w="15" w:type="dxa"/>
+        <w:tblCellMar>
+          <w:top w:w="15" w:type="dxa"/>
+          <w:left w:w="15" w:type="dxa"/>
+          <w:bottom w:w="15" w:type="dxa"/>
+          <w:right w:w="15" w:type="dxa"/>
+        </w:tblCellMar>
+        <w:tblLook w:val="04A0" w:firstRow="1" w:lastRow="0" w:firstColumn="1" w:lastColumn="0" w:noHBand="0" w:noVBand="1"/>
+      </w:tblPr>
+      <w:tblGrid>
+        <w:gridCol w:w="2046"/>
+        <w:gridCol w:w="3127"/>
+      </w:tblGrid>
+      <w:tr>
+        <w:trPr>
+          <w:tblHeader/>
+          <w:tblCellSpacing w:w="15" w:type="dxa"/>
+        </w:trPr>
+        <w:tc>
+          <w:tcPr>
+            <w:tcW w:w="0" w:type="auto"/>
+            <w:vAlign w:val="center"/>
+            <w:hideMark/>
+          </w:tcPr>
+          <w:p>
+            <w:pPr>
+              <w:jc w:val="center"/>
+              <w:rPr>
+                <w:b/>
+                <w:bCs/>
+              </w:rPr>
+            </w:pPr>
+            <w:r>
+              <w:rPr>
+                <w:rStyle w:val="HTMLCode"/>
+                <w:rFonts w:eastAsiaTheme="majorEastAsia"/>
+                <w:b/>
+                <w:bCs/>
+              </w:rPr>
+              <w:t>px</w:t>
+            </w:r>
+          </w:p>
+        </w:tc>
+        <w:tc>
+          <w:tcPr>
+            <w:tcW w:w="0" w:type="auto"/>
+            <w:vAlign w:val="center"/>
+            <w:hideMark/>
+          </w:tcPr>
+          <w:p>
+            <w:pPr>
+              <w:jc w:val="center"/>
+              <w:rPr>
+                <w:b/>
+                <w:bCs/>
+              </w:rPr>
+            </w:pPr>
+            <w:r>
+              <w:rPr>
+                <w:rStyle w:val="HTMLCode"/>
+                <w:rFonts w:eastAsiaTheme="majorEastAsia"/>
+                <w:b/>
+                <w:bCs/>
+              </w:rPr>
+              <w:t>rem</w:t>
+            </w:r>
+          </w:p>
+        </w:tc>
+      </w:tr>
+      <w:tr>
+        <w:trPr>
+          <w:tblCellSpacing w:w="15" w:type="dxa"/>
+        </w:trPr>
+        <w:tc>
+          <w:tcPr>
+            <w:tcW w:w="0" w:type="auto"/>
+            <w:vAlign w:val="center"/>
+            <w:hideMark/>
+          </w:tcPr>
+          <w:p>
+            <w:r>
+              <w:t>Fixed size</w:t>
+            </w:r>
+          </w:p>
+        </w:tc>
+        <w:tc>
+          <w:tcPr>
+            <w:tcW w:w="0" w:type="auto"/>
+            <w:vAlign w:val="center"/>
+            <w:hideMark/>
+          </w:tcPr>
+          <w:p>
+            <w:r>
+              <w:t>Scales with root font-size</w:t>
+            </w:r>
+          </w:p>
+        </w:tc>
+      </w:tr>
+      <w:tr>
+        <w:trPr>
+          <w:tblCellSpacing w:w="15" w:type="dxa"/>
+        </w:trPr>
+        <w:tc>
+          <w:tcPr>
+            <w:tcW w:w="0" w:type="auto"/>
+            <w:vAlign w:val="center"/>
+            <w:hideMark/>
+          </w:tcPr>
+          <w:p>
+            <w:r>
+              <w:t>Less responsive</w:t>
+            </w:r>
+          </w:p>
+        </w:tc>
+        <w:tc>
+          <w:tcPr>
+            <w:tcW w:w="0" w:type="auto"/>
+            <w:vAlign w:val="center"/>
+            <w:hideMark/>
+          </w:tcPr>
+          <w:p>
+            <w:r>
+              <w:t>Better for accessibility</w:t>
+            </w:r>
+          </w:p>
+        </w:tc>
+      </w:tr>
+      <w:tr>
+        <w:trPr>
+          <w:tblCellSpacing w:w="15" w:type="dxa"/>
+        </w:trPr>
+        <w:tc>
+          <w:tcPr>
+            <w:tcW w:w="0" w:type="auto"/>
+            <w:vAlign w:val="center"/>
+            <w:hideMark/>
+          </w:tcPr>
+          <w:p>
+            <w:r>
+              <w:t>Doesn’t adapt easily</w:t>
+            </w:r>
+          </w:p>
+        </w:tc>
+        <w:tc>
+          <w:tcPr>
+            <w:tcW w:w="0" w:type="auto"/>
+            <w:vAlign w:val="center"/>
+            <w:hideMark/>
+          </w:tcPr>
+          <w:p>
+            <w:r>
+              <w:t>Adapts if user changes font size</w:t>
+            </w:r>
+          </w:p>
+        </w:tc>
+      </w:tr>
+    </w:tbl>
+    <w:p/>
+    <w:p/>
+    <w:p>
+      <w:pPr>
+        <w:rPr>
+          <w:b/>
+          <w:bCs/>
+        </w:rPr>
+      </w:pPr>
+      <w:r>
+        <w:rPr>
+          <w:rFonts w:ascii="Segoe UI Emoji" w:hAnsi="Segoe UI Emoji" w:cs="Segoe UI Emoji"/>
+          <w:b/>
+          <w:bCs/>
+        </w:rPr>
+        <w:t>📘</w:t>
+      </w:r>
+      <w:r>
+        <w:rPr>
+          <w:b/>
+          <w:bCs/>
+        </w:rPr>
+        <w:t xml:space="preserve"> Example:</w:t>
+      </w:r>
+    </w:p>
+    <w:p>
+      <w:r>
+        <w:t>css</w:t>
+      </w:r>
+    </w:p>
+    <w:p>
+      <w:r>
+        <w:t>CopyEdit</w:t>
+      </w:r>
+    </w:p>
+    <w:p>
+      <w:r>
+        <w:t>/* Traditional CSS */</w:t>
+      </w:r>
+    </w:p>
+    <w:p>
+      <w:r>
+        <w:t>.title {</w:t>
+      </w:r>
+    </w:p>
+    <w:p>
+      <w:r>
+        <w:t xml:space="preserve">  font-size: 32px;</w:t>
+      </w:r>
+    </w:p>
+    <w:p>
+      <w:r>
+        <w:t xml:space="preserve">  padding: 16px;</w:t>
+      </w:r>
+    </w:p>
+    <w:p>
+      <w:r>
+        <w:t>}</w:t>
+      </w:r>
+    </w:p>
+    <w:p/>
+    <w:p>
+      <w:r>
+        <w:t>/* With rem */</w:t>
+      </w:r>
+    </w:p>
+    <w:p>
+      <w:r>
+        <w:t>.title {</w:t>
+      </w:r>
+    </w:p>
+    <w:p>
+      <w:r>
+        <w:t xml:space="preserve">  font-size: 2rem;   /* 2 × 16px = 32px */</w:t>
+      </w:r>
+    </w:p>
+    <w:p>
+      <w:r>
+        <w:t xml:space="preserve">  padding: 1rem;     /* 1 × 16px = 16px */</w:t>
+      </w:r>
+    </w:p>
+    <w:p>
+      <w:r>
+        <w:t>}</w:t>
+      </w:r>
+    </w:p>
+    <w:p>
+      <w:r>
+        <w:t xml:space="preserve">Now if you </w:t>
+      </w:r>
+      <w:r>
+        <w:rPr>
+          <w:b/>
+          <w:bCs/>
+        </w:rPr>
+        <w:t>change the base size</w:t>
+      </w:r>
+      <w:r>
+        <w:t xml:space="preserve"> (e.g. html { font-size: 18px; }), everything adjusts accordingly.</w:t>
+      </w:r>
+    </w:p>
+    <w:p>
+      <w:r>
+        <w:pict w14:anchorId="128E1E8F">
+          <v:rect id="_x0000_i1080" style="width:0;height:1.5pt" o:hralign="center" o:hrstd="t" o:hr="t" fillcolor="#a0a0a0" stroked="f"/>
+        </w:pict>
+      </w:r>
+    </w:p>
+    <w:p>
+      <w:pPr>
+        <w:rPr>
+          <w:b/>
+          <w:bCs/>
+        </w:rPr>
+      </w:pPr>
+      <w:r>
+        <w:rPr>
+          <w:rFonts w:ascii="Segoe UI Symbol" w:hAnsi="Segoe UI Symbol" w:cs="Segoe UI Symbol"/>
+          <w:b/>
+          <w:bCs/>
+        </w:rPr>
+        <w:t>🛠</w:t>
+      </w:r>
+      <w:r>
+        <w:rPr>
+          <w:b/>
+          <w:bCs/>
+        </w:rPr>
+        <w:t xml:space="preserve"> In Tailwind:</w:t>
+      </w:r>
+    </w:p>
+    <w:p>
+      <w:r>
+        <w:lastRenderedPageBreak/>
+        <w:t>Tailwind uses rem behind the scenes.</w:t>
+      </w:r>
+    </w:p>
+    <w:tbl>
+      <w:tblPr>
+        <w:tblW w:w="0" w:type="auto"/>
+        <w:tblCellSpacing w:w="15" w:type="dxa"/>
+        <w:tblCellMar>
+          <w:top w:w="15" w:type="dxa"/>
+          <w:left w:w="15" w:type="dxa"/>
+          <w:bottom w:w="15" w:type="dxa"/>
+          <w:right w:w="15" w:type="dxa"/>
+        </w:tblCellMar>
+        <w:tblLook w:val="04A0" w:firstRow="1" w:lastRow="0" w:firstColumn="1" w:lastColumn="0" w:noHBand="0" w:noVBand="1"/>
+      </w:tblPr>
+      <w:tblGrid>
+        <w:gridCol w:w="1431"/>
+        <w:gridCol w:w="2522"/>
+      </w:tblGrid>
+      <w:tr>
+        <w:trPr>
+          <w:tblHeader/>
+          <w:tblCellSpacing w:w="15" w:type="dxa"/>
+        </w:trPr>
+        <w:tc>
+          <w:tcPr>
+            <w:tcW w:w="0" w:type="auto"/>
+            <w:vAlign w:val="center"/>
+            <w:hideMark/>
+          </w:tcPr>
+          <w:p>
+            <w:pPr>
+              <w:rPr>
+                <w:b/>
+                <w:bCs/>
+              </w:rPr>
+            </w:pPr>
+            <w:r>
+              <w:rPr>
+                <w:b/>
+                <w:bCs/>
+              </w:rPr>
+              <w:t>Tailwind class</w:t>
+            </w:r>
+          </w:p>
+        </w:tc>
+        <w:tc>
+          <w:tcPr>
+            <w:tcW w:w="0" w:type="auto"/>
+            <w:vAlign w:val="center"/>
+            <w:hideMark/>
+          </w:tcPr>
+          <w:p>
+            <w:pPr>
+              <w:rPr>
+                <w:b/>
+                <w:bCs/>
+              </w:rPr>
+            </w:pPr>
+            <w:r>
+              <w:rPr>
+                <w:b/>
+                <w:bCs/>
+              </w:rPr>
+              <w:t>Equivalent</w:t>
+            </w:r>
+          </w:p>
+        </w:tc>
+      </w:tr>
+      <w:tr>
+        <w:trPr>
+          <w:tblCellSpacing w:w="15" w:type="dxa"/>
+        </w:trPr>
+        <w:tc>
+          <w:tcPr>
+            <w:tcW w:w="0" w:type="auto"/>
+            <w:vAlign w:val="center"/>
+            <w:hideMark/>
+          </w:tcPr>
+          <w:p>
+            <w:r>
+              <w:t>p-4</w:t>
+            </w:r>
+          </w:p>
+        </w:tc>
+        <w:tc>
+          <w:tcPr>
+            <w:tcW w:w="0" w:type="auto"/>
+            <w:vAlign w:val="center"/>
+            <w:hideMark/>
+          </w:tcPr>
+          <w:p>
+            <w:r>
+              <w:t>padding: 1rem (16px)</w:t>
+            </w:r>
+          </w:p>
+        </w:tc>
+      </w:tr>
+      <w:tr>
+        <w:trPr>
+          <w:tblCellSpacing w:w="15" w:type="dxa"/>
+        </w:trPr>
+        <w:tc>
+          <w:tcPr>
+            <w:tcW w:w="0" w:type="auto"/>
+            <w:vAlign w:val="center"/>
+            <w:hideMark/>
+          </w:tcPr>
+          <w:p>
+            <w:r>
+              <w:t>text-xl</w:t>
+            </w:r>
+          </w:p>
+        </w:tc>
+        <w:tc>
+          <w:tcPr>
+            <w:tcW w:w="0" w:type="auto"/>
+            <w:vAlign w:val="center"/>
+            <w:hideMark/>
+          </w:tcPr>
+          <w:p>
+            <w:r>
+              <w:t>font-size: 1.25rem (20px)</w:t>
+            </w:r>
+          </w:p>
+        </w:tc>
+      </w:tr>
+      <w:tr>
+        <w:trPr>
+          <w:tblCellSpacing w:w="15" w:type="dxa"/>
+        </w:trPr>
+        <w:tc>
+          <w:tcPr>
+            <w:tcW w:w="0" w:type="auto"/>
+            <w:vAlign w:val="center"/>
+            <w:hideMark/>
+          </w:tcPr>
+          <w:p>
+            <w:r>
+              <w:t>mt-2</w:t>
+            </w:r>
+          </w:p>
+        </w:tc>
+        <w:tc>
+          <w:tcPr>
+            <w:tcW w:w="0" w:type="auto"/>
+            <w:vAlign w:val="center"/>
+            <w:hideMark/>
+          </w:tcPr>
+          <w:p>
+            <w:r>
+              <w:t>margin-top: 0.5rem (8px)</w:t>
+            </w:r>
+          </w:p>
+        </w:tc>
+      </w:tr>
+    </w:tbl>
+    <w:p>
+      <w:r>
+        <w:t>You never need to type rem — just use Tailwind's scale.</w:t>
+      </w:r>
+    </w:p>
+    <w:p>
+      <w:r>
+        <w:pict w14:anchorId="71370147">
+          <v:rect id="_x0000_i1081" style="width:0;height:1.5pt" o:hralign="center" o:hrstd="t" o:hr="t" fillcolor="#a0a0a0" stroked="f"/>
+        </w:pict>
+      </w:r>
+    </w:p>
+    <w:p>
+      <w:pPr>
+        <w:rPr>
+          <w:b/>
+          <w:bCs/>
+        </w:rPr>
+      </w:pPr>
+      <w:r>
+        <w:rPr>
+          <w:rFonts w:ascii="Segoe UI Emoji" w:hAnsi="Segoe UI Emoji" w:cs="Segoe UI Emoji"/>
+          <w:b/>
+          <w:bCs/>
+        </w:rPr>
+        <w:t>✅</w:t>
+      </w:r>
+      <w:r>
+        <w:rPr>
+          <w:b/>
+          <w:bCs/>
+        </w:rPr>
+        <w:t xml:space="preserve"> Summary</w:t>
+      </w:r>
+    </w:p>
+    <w:p>
+      <w:pPr>
+        <w:numPr>
+          <w:ilvl w:val="0"/>
+          <w:numId w:val="10"/>
+        </w:numPr>
+      </w:pPr>
+      <w:r>
+        <w:t xml:space="preserve">rem = </w:t>
+      </w:r>
+      <w:r>
+        <w:rPr>
+          <w:b/>
+          <w:bCs/>
+        </w:rPr>
+        <w:t>root em</w:t>
+      </w:r>
+      <w:r>
+        <w:t xml:space="preserve"> = </w:t>
+      </w:r>
+      <w:r>
+        <w:rPr>
+          <w:b/>
+          <w:bCs/>
+        </w:rPr>
+        <w:t>relative to root &lt;html&gt; font-size</w:t>
+      </w:r>
+    </w:p>
+    <w:p>
+      <w:pPr>
+        <w:numPr>
+          <w:ilvl w:val="0"/>
+          <w:numId w:val="10"/>
+        </w:numPr>
+      </w:pPr>
+      <w:r>
+        <w:rPr>
+          <w:b/>
+          <w:bCs/>
+        </w:rPr>
+        <w:t>1rem = 16px</w:t>
+      </w:r>
+      <w:r>
+        <w:t xml:space="preserve"> (by default)</w:t>
+      </w:r>
+    </w:p>
+    <w:p>
+      <w:pPr>
+        <w:numPr>
+          <w:ilvl w:val="0"/>
+          <w:numId w:val="10"/>
+        </w:numPr>
+      </w:pPr>
+      <w:r>
+        <w:t xml:space="preserve">It's great for </w:t>
+      </w:r>
+      <w:r>
+        <w:rPr>
+          <w:b/>
+          <w:bCs/>
+        </w:rPr>
+        <w:t>responsive design</w:t>
+      </w:r>
+      <w:r>
+        <w:t xml:space="preserve"> and </w:t>
+      </w:r>
+      <w:r>
+        <w:rPr>
+          <w:b/>
+          <w:bCs/>
+        </w:rPr>
+        <w:t>accessibility</w:t>
+      </w:r>
+    </w:p>
+    <w:p>
+      <w:pPr>
+        <w:numPr>
+          <w:ilvl w:val="0"/>
+          <w:numId w:val="10"/>
+        </w:numPr>
+      </w:pPr>
+      <w:r>
+        <w:t>Tailwind uses rem behind the scenes so you get the benefits automatically</w:t>
+      </w:r>
+    </w:p>
+    <w:p/>
+    <w:p>
+      <w:pPr>
+        <w:pStyle w:val="Heading2"/>
+      </w:pPr>
+      <w:r>
+        <w:t xml:space="preserve">Question </w:t>
+      </w:r>
+      <w:r>
+        <w:t>3 – how to setup the responsive design</w:t>
+      </w:r>
+    </w:p>
+    <w:p>
+      <w:r>
+        <w:t>Very minimum you need to understand the concept of layout, page and component</w:t>
+      </w:r>
+    </w:p>
+    <w:p>
+      <w:r>
+        <w:drawing>
+          <wp:inline distT="0" distB="0" distL="0" distR="0" wp14:anchorId="5F7AA16D" wp14:editId="7E8FBB92">
+            <wp:extent cx="3820058" cy="3772426"/>
+            <wp:effectExtent l="0" t="0" r="9525" b="0"/>
+            <wp:docPr id="1794807725" name="Picture 1"/>
+            <wp:cNvGraphicFramePr>
+              <a:graphicFrameLocks xmlns:a="http://schemas.openxmlformats.org/drawingml/2006/main" noChangeAspect="1"/>
+            </wp:cNvGraphicFramePr>
+            <a:graphic xmlns:a="http://schemas.openxmlformats.org/drawingml/2006/main">
+              <a:graphicData uri="http://schemas.openxmlformats.org/drawingml/2006/picture">
+                <pic:pic xmlns:pic="http://schemas.openxmlformats.org/drawingml/2006/picture">
+                  <pic:nvPicPr>
+                    <pic:cNvPr id="1775129626" name=""/>
+                    <pic:cNvPicPr/>
+                  </pic:nvPicPr>
+                  <pic:blipFill>
+                    <a:blip r:embed="rId6"/>
+                    <a:stretch>
+                      <a:fillRect/>
+                    </a:stretch>
+                  </pic:blipFill>
+                  <pic:spPr>
+                    <a:xfrm>
+                      <a:off x="0" y="0"/>
+                      <a:ext cx="3820058" cy="3772426"/>
+                    </a:xfrm>
+                    <a:prstGeom prst="rect">
+                      <a:avLst/>
+                    </a:prstGeom>
+                  </pic:spPr>
+                </pic:pic>
+              </a:graphicData>
+            </a:graphic>
+          </wp:inline>
+        </w:drawing>
+      </w:r>
+    </w:p>
+    <w:p>
+      <w:pPr>
+        <w:rPr>
+          <w:b/>
+          <w:bCs/>
+        </w:rPr>
+      </w:pPr>
+      <w:r>
+        <w:rPr>
+          <w:rFonts w:ascii="Segoe UI Emoji" w:hAnsi="Segoe UI Emoji" w:cs="Segoe UI Emoji"/>
+          <w:b/>
+          <w:bCs/>
+        </w:rPr>
+        <w:t>🔍</w:t>
+      </w:r>
+      <w:r>
+        <w:rPr>
+          <w:b/>
+          <w:bCs/>
+        </w:rPr>
+        <w:t xml:space="preserve"> Explanation:</w:t>
+      </w:r>
+    </w:p>
+    <w:p>
+      <w:pPr>
+        <w:rPr>
+          <w:b/>
+          <w:bCs/>
+        </w:rPr>
+      </w:pPr>
+      <w:r>
+        <w:rPr>
+          <w:rFonts w:ascii="Segoe UI Emoji" w:hAnsi="Segoe UI Emoji" w:cs="Segoe UI Emoji"/>
+          <w:b/>
+          <w:bCs/>
+        </w:rPr>
+        <w:t>✅</w:t>
+      </w:r>
+      <w:r>
+        <w:rPr>
+          <w:b/>
+          <w:bCs/>
+        </w:rPr>
+        <w:t xml:space="preserve"> Layout (/components/Layout.js)</w:t>
+      </w:r>
+    </w:p>
+    <w:p>
+      <w:pPr>
+        <w:numPr>
+          <w:ilvl w:val="0"/>
+          <w:numId w:val="4"/>
+        </w:numPr>
+      </w:pPr>
+      <w:r>
+        <w:t>Shared UI elements like:</w:t>
+      </w:r>
+    </w:p>
+    <w:p>
+      <w:pPr>
+        <w:numPr>
+          <w:ilvl w:val="1"/>
+          <w:numId w:val="4"/>
+        </w:numPr>
+      </w:pPr>
+      <w:r>
+        <w:rPr>
+          <w:b/>
+          <w:bCs/>
+        </w:rPr>
+        <w:t>Header</w:t>
+      </w:r>
+    </w:p>
+    <w:p>
+      <w:pPr>
+        <w:numPr>
+          <w:ilvl w:val="1"/>
+          <w:numId w:val="4"/>
+        </w:numPr>
+      </w:pPr>
+      <w:r>
+        <w:rPr>
+          <w:b/>
+          <w:bCs/>
+        </w:rPr>
+        <w:t>Footer</w:t>
+      </w:r>
+    </w:p>
+    <w:p>
+      <w:pPr>
+        <w:numPr>
+          <w:ilvl w:val="1"/>
+          <w:numId w:val="4"/>
+        </w:numPr>
+      </w:pPr>
+      <w:r>
+        <w:rPr>
+          <w:b/>
+          <w:bCs/>
+        </w:rPr>
+        <w:t>Global CSS or Scripts</w:t>
+      </w:r>
+    </w:p>
+    <w:p>
+      <w:pPr>
+        <w:numPr>
+          <w:ilvl w:val="0"/>
+          <w:numId w:val="4"/>
+        </w:numPr>
+      </w:pPr>
+      <w:r>
+        <w:t>Wraps around every page</w:t>
+      </w:r>
+    </w:p>
+    <w:p>
+      <w:pPr>
+        <w:rPr>
+          <w:b/>
+          <w:bCs/>
+        </w:rPr>
+      </w:pPr>
+      <w:r>
+        <w:rPr>
+          <w:rFonts w:ascii="Segoe UI Emoji" w:hAnsi="Segoe UI Emoji" w:cs="Segoe UI Emoji"/>
+          <w:b/>
+          <w:bCs/>
+        </w:rPr>
+        <w:t>✅</w:t>
+      </w:r>
+      <w:r>
+        <w:rPr>
+          <w:b/>
+          <w:bCs/>
+        </w:rPr>
+        <w:t xml:space="preserve"> Page (/pages/index.js, /pages/about.js)</w:t>
+      </w:r>
+    </w:p>
+    <w:p>
+      <w:pPr>
+        <w:numPr>
+          <w:ilvl w:val="0"/>
+          <w:numId w:val="5"/>
+        </w:numPr>
+      </w:pPr>
+      <w:r>
+        <w:t xml:space="preserve">Represents each </w:t>
+      </w:r>
+      <w:r>
+        <w:rPr>
+          <w:b/>
+          <w:bCs/>
+        </w:rPr>
+        <w:t>URL route</w:t>
+      </w:r>
+    </w:p>
+    <w:p>
+      <w:pPr>
+        <w:numPr>
+          <w:ilvl w:val="0"/>
+          <w:numId w:val="5"/>
+        </w:numPr>
+      </w:pPr>
+      <w:r>
+        <w:t xml:space="preserve">Uses the Layout and combines different </w:t>
+      </w:r>
+      <w:r>
+        <w:rPr>
+          <w:b/>
+          <w:bCs/>
+        </w:rPr>
+        <w:t>components</w:t>
+      </w:r>
+    </w:p>
+    <w:p>
+      <w:pPr>
+        <w:rPr>
+          <w:b/>
+          <w:bCs/>
+        </w:rPr>
+      </w:pPr>
+      <w:r>
+        <w:rPr>
+          <w:rFonts w:ascii="Segoe UI Emoji" w:hAnsi="Segoe UI Emoji" w:cs="Segoe UI Emoji"/>
+          <w:b/>
+          <w:bCs/>
+        </w:rPr>
+        <w:t>✅</w:t>
+      </w:r>
+      <w:r>
+        <w:rPr>
+          <w:b/>
+          <w:bCs/>
+        </w:rPr>
+        <w:t xml:space="preserve"> Component (/components/Button.js, /components/Card.js)</w:t>
+      </w:r>
+    </w:p>
+    <w:p>
+      <w:pPr>
+        <w:numPr>
+          <w:ilvl w:val="0"/>
+          <w:numId w:val="6"/>
+        </w:numPr>
+      </w:pPr>
+      <w:r>
+        <w:t>Reusable UI elements like:</w:t>
+      </w:r>
+    </w:p>
+    <w:p>
+      <w:pPr>
+        <w:numPr>
+          <w:ilvl w:val="1"/>
+          <w:numId w:val="6"/>
+        </w:numPr>
+      </w:pPr>
+      <w:r>
+        <w:t>Button</w:t>
+      </w:r>
+    </w:p>
+    <w:p>
+      <w:pPr>
+        <w:numPr>
+          <w:ilvl w:val="1"/>
+          <w:numId w:val="6"/>
+        </w:numPr>
+      </w:pPr>
+      <w:r>
+        <w:t>Card</w:t>
+      </w:r>
+    </w:p>
+    <w:p>
+      <w:pPr>
+        <w:numPr>
+          <w:ilvl w:val="1"/>
+          <w:numId w:val="6"/>
+        </w:numPr>
+      </w:pPr>
+      <w:r>
+        <w:t>ImageSlider</w:t>
+      </w:r>
+    </w:p>
+    <w:p>
+      <w:pPr>
+        <w:numPr>
+          <w:ilvl w:val="1"/>
+          <w:numId w:val="6"/>
+        </w:numPr>
+      </w:pPr>
+      <w:r>
+        <w:t>TestimonialBlock</w:t>
+      </w:r>
+    </w:p>
+    <w:p>
+      <w:r>
+        <w:pict w14:anchorId="2981045D">
+          <v:rect id="_x0000_i1086" style="width:0;height:1.5pt" o:hralign="center" o:hrstd="t" o:hr="t" fillcolor="#a0a0a0" stroked="f"/>
+        </w:pict>
+      </w:r>
+    </w:p>
+    <w:p>
+      <w:pPr>
+        <w:rPr>
+          <w:b/>
+          <w:bCs/>
+        </w:rPr>
+      </w:pPr>
+      <w:r>
+        <w:rPr>
+          <w:rFonts w:ascii="Segoe UI Emoji" w:hAnsi="Segoe UI Emoji" w:cs="Segoe UI Emoji"/>
+          <w:b/>
+          <w:bCs/>
+        </w:rPr>
+        <w:t>💡</w:t>
+      </w:r>
+      <w:r>
+        <w:rPr>
+          <w:b/>
+          <w:bCs/>
+        </w:rPr>
+        <w:t xml:space="preserve"> Sample Code (Minimal Demo)</w:t>
+      </w:r>
+    </w:p>
+    <w:p>
+      <w:r>
+        <w:t>jsx</w:t>
+      </w:r>
+    </w:p>
+    <w:p>
+      <w:r>
+        <w:t>CopyEdit</w:t>
+      </w:r>
+    </w:p>
+    <w:p>
+      <w:r>
+        <w:t>// components/Layout.js</w:t>
+      </w:r>
+    </w:p>
+    <w:p>
+      <w:r>
+        <w:t>export default function Layout({ children }) {</w:t>
+      </w:r>
+    </w:p>
+    <w:p>
+      <w:r>
+        <w:t xml:space="preserve">  return (</w:t>
+      </w:r>
+    </w:p>
+    <w:p>
+      <w:r>
+        <w:t xml:space="preserve">    &lt;&gt;</w:t>
+      </w:r>
+    </w:p>
+    <w:p>
+      <w:r>
+        <w:t xml:space="preserve">      &lt;header&gt;Header&lt;/header&gt;</w:t>
+      </w:r>
+    </w:p>
+    <w:p>
+      <w:r>
+        <w:t xml:space="preserve">      &lt;main&gt;{children}&lt;/main&gt;</w:t>
+      </w:r>
+    </w:p>
+    <w:p>
+      <w:r>
+        <w:t xml:space="preserve">      &lt;footer&gt;Footer&lt;/footer&gt;</w:t>
+      </w:r>
+    </w:p>
+    <w:p>
+      <w:r>
+        <w:t xml:space="preserve">    &lt;/&gt;</w:t>
+      </w:r>
+    </w:p>
+    <w:p>
+      <w:r>
         <w:t xml:space="preserve">  );</w:t>
       </w:r>
     </w:p>
     <w:p>
       <w:r>
+        <w:t>}</w:t>
+      </w:r>
+    </w:p>
+    <w:p>
+      <w:r>
+        <w:t>jsx</w:t>
+      </w:r>
+    </w:p>
+    <w:p>
+      <w:r>
+        <w:t>CopyEdit</w:t>
+      </w:r>
+    </w:p>
+    <w:p>
+      <w:r>
+        <w:t>// components/Hero.js</w:t>
+      </w:r>
+    </w:p>
+    <w:p>
+      <w:r>
+        <w:t>export default function Hero() {</w:t>
+      </w:r>
+    </w:p>
+    <w:p>
+      <w:r>
+        <w:t xml:space="preserve">  return &lt;div className="bg-blue-200 p-6 text-xl"&gt;Welcome to the site!&lt;/div&gt;;</w:t>
+      </w:r>
+    </w:p>
+    <w:p>
+      <w:r>
+        <w:t>}</w:t>
+      </w:r>
+    </w:p>
+    <w:p>
+      <w:r>
+        <w:t>jsx</w:t>
+      </w:r>
+    </w:p>
+    <w:p>
+      <w:r>
+        <w:t>CopyEdit</w:t>
+      </w:r>
+    </w:p>
+    <w:p>
+      <w:r>
+        <w:t>// pages/index.js</w:t>
+      </w:r>
+    </w:p>
+    <w:p>
+      <w:r>
+        <w:t>import Layout from '../components/Layout';</w:t>
+      </w:r>
+    </w:p>
+    <w:p>
+      <w:r>
+        <w:t>import Hero from '../components/Hero';</w:t>
+      </w:r>
+    </w:p>
+    <w:p/>
+    <w:p>
+      <w:r>
+        <w:t>export default function Home() {</w:t>
+      </w:r>
+    </w:p>
+    <w:p>
+      <w:r>
+        <w:t xml:space="preserve">  return (</w:t>
+      </w:r>
+    </w:p>
+    <w:p>
+      <w:r>
+        <w:t xml:space="preserve">    &lt;Layout&gt;</w:t>
+      </w:r>
+    </w:p>
+    <w:p>
+      <w:r>
+        <w:t xml:space="preserve">      &lt;Hero /&gt;</w:t>
+      </w:r>
+    </w:p>
+    <w:p>
+      <w:r>
+        <w:t xml:space="preserve">      &lt;p&gt;Some homepage content goes here...&lt;/p&gt;</w:t>
+      </w:r>
+    </w:p>
+    <w:p>
+      <w:r>
+        <w:t xml:space="preserve">    &lt;/Layout&gt;</w:t>
+      </w:r>
+    </w:p>
+    <w:p>
+      <w:r>
+        <w:t xml:space="preserve">  );</w:t>
+      </w:r>
+    </w:p>
+    <w:p>
+      <w:r>
+        <w:t>}</w:t>
+      </w:r>
+    </w:p>
+    <w:p/>
+    <w:p>
+      <w:r>
+        <w:t xml:space="preserve">After Next 13+ version the structure has changed, at minimum we can start with </w:t>
+      </w:r>
+    </w:p>
+    <w:p>
+      <w:r>
+        <w:t>/app</w:t>
+      </w:r>
+    </w:p>
+    <w:p>
+      <w:r>
+        <w:t xml:space="preserve">  /components</w:t>
+      </w:r>
+    </w:p>
+    <w:p>
+      <w:r>
+        <w:t xml:space="preserve">    Header.tsx</w:t>
+      </w:r>
+    </w:p>
+    <w:p>
+      <w:r>
+        <w:t xml:space="preserve">    Footer.tsx</w:t>
+      </w:r>
+    </w:p>
+    <w:p>
+      <w:r>
+        <w:t xml:space="preserve">    MainContent.tsx</w:t>
+      </w:r>
+    </w:p>
+    <w:p>
+      <w:r>
+        <w:t xml:space="preserve">  /about</w:t>
+      </w:r>
+    </w:p>
+    <w:p>
+      <w:r>
+        <w:t xml:space="preserve">    page.tsx</w:t>
+      </w:r>
+    </w:p>
+    <w:p>
+      <w:r>
+        <w:t xml:space="preserve">  /contact</w:t>
+      </w:r>
+    </w:p>
+    <w:p>
+      <w:r>
+        <w:t xml:space="preserve">    page.tsx</w:t>
+      </w:r>
+    </w:p>
+    <w:p>
+      <w:r>
+        <w:t xml:space="preserve">  layout.tsx</w:t>
+      </w:r>
+    </w:p>
+    <w:p>
+      <w:r>
+        <w:t xml:space="preserve">  page.tsx  &lt;-- this is your Home page</w:t>
+      </w:r>
+    </w:p>
+    <w:p/>
+    <w:p>
+      <w:r>
+        <w:t>Install this module for the short cut to create the scaffolding of the components</w:t>
+      </w:r>
+    </w:p>
+    <w:p>
+      <w:r>
+        <w:t>ES7+ React/Redux/React-Native snippets</w:t>
+      </w:r>
+    </w:p>
+    <w:p>
+      <w:r>
+        <w:drawing>
+          <wp:inline distT="0" distB="0" distL="0" distR="0" wp14:anchorId="6B1BBC3C" wp14:editId="22112EBA">
+            <wp:extent cx="5731510" cy="751840"/>
+            <wp:effectExtent l="0" t="0" r="2540" b="0"/>
+            <wp:docPr id="1380311369" name="Picture 1"/>
+            <wp:cNvGraphicFramePr>
+              <a:graphicFrameLocks xmlns:a="http://schemas.openxmlformats.org/drawingml/2006/main" noChangeAspect="1"/>
+            </wp:cNvGraphicFramePr>
+            <a:graphic xmlns:a="http://schemas.openxmlformats.org/drawingml/2006/main">
+              <a:graphicData uri="http://schemas.openxmlformats.org/drawingml/2006/picture">
+                <pic:pic xmlns:pic="http://schemas.openxmlformats.org/drawingml/2006/picture">
+                  <pic:nvPicPr>
+                    <pic:cNvPr id="119685042" name=""/>
+                    <pic:cNvPicPr/>
+                  </pic:nvPicPr>
+                  <pic:blipFill>
+                    <a:blip r:embed="rId7"/>
+                    <a:stretch>
+                      <a:fillRect/>
+                    </a:stretch>
+                  </pic:blipFill>
+                  <pic:spPr>
+                    <a:xfrm>
+                      <a:off x="0" y="0"/>
+                      <a:ext cx="5731510" cy="751840"/>
+                    </a:xfrm>
+                    <a:prstGeom prst="rect">
+                      <a:avLst/>
+                    </a:prstGeom>
+                  </pic:spPr>
+                </pic:pic>
+              </a:graphicData>
+            </a:graphic>
+          </wp:inline>
+        </w:drawing>
+      </w:r>
+    </w:p>
+    <w:p>
+      <w:r>
+        <w:t>It will create this structure</w:t>
+      </w:r>
+    </w:p>
+    <w:p>
+      <w:r>
+        <w:drawing>
+          <wp:inline distT="0" distB="0" distL="0" distR="0" wp14:anchorId="083A62D3" wp14:editId="42EDF68B">
+            <wp:extent cx="5731510" cy="3367405"/>
+            <wp:effectExtent l="0" t="0" r="2540" b="4445"/>
+            <wp:docPr id="1271486191" name="Picture 1"/>
+            <wp:cNvGraphicFramePr>
+              <a:graphicFrameLocks xmlns:a="http://schemas.openxmlformats.org/drawingml/2006/main" noChangeAspect="1"/>
+            </wp:cNvGraphicFramePr>
+            <a:graphic xmlns:a="http://schemas.openxmlformats.org/drawingml/2006/main">
+              <a:graphicData uri="http://schemas.openxmlformats.org/drawingml/2006/picture">
+                <pic:pic xmlns:pic="http://schemas.openxmlformats.org/drawingml/2006/picture">
+                  <pic:nvPicPr>
+                    <pic:cNvPr id="678604559" name=""/>
+                    <pic:cNvPicPr/>
+                  </pic:nvPicPr>
+                  <pic:blipFill>
+                    <a:blip r:embed="rId8"/>
+                    <a:stretch>
+                      <a:fillRect/>
+                    </a:stretch>
+                  </pic:blipFill>
+                  <pic:spPr>
+                    <a:xfrm>
+                      <a:off x="0" y="0"/>
+                      <a:ext cx="5731510" cy="3367405"/>
+                    </a:xfrm>
+                    <a:prstGeom prst="rect">
+                      <a:avLst/>
+                    </a:prstGeom>
+                  </pic:spPr>
+                </pic:pic>
+              </a:graphicData>
+            </a:graphic>
+          </wp:inline>
+        </w:drawing>
+      </w:r>
+    </w:p>
+    <w:p>
+      <w:r>
+        <w:t>Short cut</w:t>
+      </w:r>
+    </w:p>
+    <w:p>
+      <w:r>
+        <w:t>After installation, you can type shortcuts like:</w:t>
+      </w:r>
+    </w:p>
+    <w:tbl>
+      <w:tblPr>
+        <w:tblW w:w="0" w:type="auto"/>
+        <w:tblCellSpacing w:w="15" w:type="dxa"/>
+        <w:tblCellMar>
+          <w:top w:w="15" w:type="dxa"/>
+          <w:left w:w="15" w:type="dxa"/>
+          <w:bottom w:w="15" w:type="dxa"/>
+          <w:right w:w="15" w:type="dxa"/>
+        </w:tblCellMar>
+        <w:tblLook w:val="04A0" w:firstRow="1" w:lastRow="0" w:firstColumn="1" w:lastColumn="0" w:noHBand="0" w:noVBand="1"/>
+      </w:tblPr>
+      <w:tblGrid>
+        <w:gridCol w:w="925"/>
+        <w:gridCol w:w="4071"/>
+      </w:tblGrid>
+      <w:tr>
+        <w:trPr>
+          <w:tblHeader/>
+          <w:tblCellSpacing w:w="15" w:type="dxa"/>
+        </w:trPr>
+        <w:tc>
+          <w:tcPr>
+            <w:tcW w:w="0" w:type="auto"/>
+            <w:vAlign w:val="center"/>
+            <w:hideMark/>
+          </w:tcPr>
+          <w:p>
+            <w:pPr>
+              <w:rPr>
+                <w:b/>
+                <w:bCs/>
+              </w:rPr>
+            </w:pPr>
+            <w:r>
+              <w:rPr>
+                <w:b/>
+                <w:bCs/>
+              </w:rPr>
+              <w:t>Shortcut</w:t>
+            </w:r>
+          </w:p>
+        </w:tc>
+        <w:tc>
+          <w:tcPr>
+            <w:tcW w:w="0" w:type="auto"/>
+            <w:vAlign w:val="center"/>
+            <w:hideMark/>
+          </w:tcPr>
+          <w:p>
+            <w:pPr>
+              <w:rPr>
+                <w:b/>
+                <w:bCs/>
+              </w:rPr>
+            </w:pPr>
+            <w:r>
+              <w:rPr>
+                <w:b/>
+                <w:bCs/>
+              </w:rPr>
+              <w:t>Expands to</w:t>
+            </w:r>
+          </w:p>
+        </w:tc>
+      </w:tr>
+      <w:tr>
+        <w:trPr>
+          <w:tblCellSpacing w:w="15" w:type="dxa"/>
+        </w:trPr>
+        <w:tc>
+          <w:tcPr>
+            <w:tcW w:w="0" w:type="auto"/>
+            <w:vAlign w:val="center"/>
+            <w:hideMark/>
+          </w:tcPr>
+          <w:p>
+            <w:r>
+              <w:t>rafce</w:t>
+            </w:r>
+          </w:p>
+        </w:tc>
+        <w:tc>
+          <w:tcPr>
+            <w:tcW w:w="0" w:type="auto"/>
+            <w:vAlign w:val="center"/>
+            <w:hideMark/>
+          </w:tcPr>
+          <w:p>
+            <w:r>
+              <w:t>React Arrow Function Component Export</w:t>
+            </w:r>
+          </w:p>
+        </w:tc>
+      </w:tr>
+      <w:tr>
+        <w:trPr>
+          <w:tblCellSpacing w:w="15" w:type="dxa"/>
+        </w:trPr>
+        <w:tc>
+          <w:tcPr>
+            <w:tcW w:w="0" w:type="auto"/>
+            <w:vAlign w:val="center"/>
+            <w:hideMark/>
+          </w:tcPr>
+          <w:p>
+            <w:r>
+              <w:t>rsc</w:t>
+            </w:r>
+          </w:p>
+        </w:tc>
+        <w:tc>
+          <w:tcPr>
+            <w:tcW w:w="0" w:type="auto"/>
+            <w:vAlign w:val="center"/>
+            <w:hideMark/>
+          </w:tcPr>
+          <w:p>
+            <w:r>
+              <w:t>React Stateless Component</w:t>
+            </w:r>
+          </w:p>
+        </w:tc>
+      </w:tr>
+      <w:tr>
+        <w:trPr>
+          <w:tblCellSpacing w:w="15" w:type="dxa"/>
+        </w:trPr>
+        <w:tc>
+          <w:tcPr>
+            <w:tcW w:w="0" w:type="auto"/>
+            <w:vAlign w:val="center"/>
+            <w:hideMark/>
+          </w:tcPr>
+          <w:p>
+            <w:r>
+              <w:t>rfc</w:t>
+            </w:r>
+          </w:p>
+        </w:tc>
+        <w:tc>
+          <w:tcPr>
+            <w:tcW w:w="0" w:type="auto"/>
+            <w:vAlign w:val="center"/>
+            <w:hideMark/>
+          </w:tcPr>
+          <w:p>
+            <w:r>
+              <w:t>React Function Component</w:t>
+            </w:r>
+          </w:p>
+        </w:tc>
+      </w:tr>
+      <w:tr>
+        <w:trPr>
+          <w:tblCellSpacing w:w="15" w:type="dxa"/>
+        </w:trPr>
+        <w:tc>
+          <w:tcPr>
+            <w:tcW w:w="0" w:type="auto"/>
+            <w:vAlign w:val="center"/>
+            <w:hideMark/>
+          </w:tcPr>
+          <w:p>
+            <w:r>
+              <w:t>rscp</w:t>
+            </w:r>
+          </w:p>
+        </w:tc>
+        <w:tc>
+          <w:tcPr>
+            <w:tcW w:w="0" w:type="auto"/>
+            <w:vAlign w:val="center"/>
+            <w:hideMark/>
+          </w:tcPr>
+          <w:p>
+            <w:r>
+              <w:t>React Component with PropTypes</w:t>
+            </w:r>
+          </w:p>
+        </w:tc>
+      </w:tr>
+    </w:tbl>
+    <w:p>
+      <w:pPr>
+        <w:rPr>
+          <w:b/>
+          <w:bCs/>
+        </w:rPr>
+      </w:pPr>
+      <w:r>
+        <w:rPr>
+          <w:b/>
+          <w:bCs/>
+        </w:rPr>
+        <w:t>Example:</w:t>
+      </w:r>
+    </w:p>
+    <w:p>
+      <w:r>
+        <w:t xml:space="preserve">Type rafce and hit </w:t>
+      </w:r>
+      <w:r>
+        <w:rPr>
+          <w:b/>
+          <w:bCs/>
+        </w:rPr>
+        <w:t>Tab</w:t>
+      </w:r>
+      <w:r>
+        <w:t xml:space="preserve"> → it becomes:</w:t>
+      </w:r>
+    </w:p>
+    <w:p>
+      <w:r>
+        <w:t>tsx</w:t>
+      </w:r>
+    </w:p>
+    <w:p>
+      <w:r>
+        <w:t>CopyEdit</w:t>
+      </w:r>
+    </w:p>
+    <w:p>
+      <w:r>
+        <w:t>import React from 'react';</w:t>
+      </w:r>
+    </w:p>
+    <w:p/>
+    <w:p>
+      <w:r>
+        <w:t>const MyComponent = () =&gt; {</w:t>
+      </w:r>
+    </w:p>
+    <w:p>
+      <w:r>
+        <w:t xml:space="preserve">  return (</w:t>
+      </w:r>
+    </w:p>
+    <w:p>
+      <w:r>
+        <w:t xml:space="preserve">    &lt;div&gt;MyComponent&lt;/div&gt;</w:t>
+      </w:r>
+    </w:p>
+    <w:p>
+      <w:r>
+        <w:t xml:space="preserve">  );</w:t>
+      </w:r>
+    </w:p>
+    <w:p>
+      <w:r>
         <w:t>};</w:t>
       </w:r>
     </w:p>
     <w:p/>
     <w:p>
       <w:r>
-        <w:t xml:space="preserve">export default </w:t>
-      </w:r>
-      <w:proofErr w:type="spellStart"/>
-      <w:r>
-        <w:t>MyComponent</w:t>
-      </w:r>
-      <w:proofErr w:type="spellEnd"/>
-      <w:r>
-        <w:t>;</w:t>
+        <w:t>export default MyComponent;</w:t>
       </w:r>
     </w:p>
     <w:p/>
@@ -681,6 +3531,1531 @@
     </w:sectPr>
   </w:body>
 </w:document>
+</file>
+
+<file path=word/numbering.xml><?xml version="1.0" encoding="utf-8"?>
+<w:numbering xmlns:wpc="http://schemas.microsoft.com/office/word/2010/wordprocessingCanvas" xmlns:cx="http://schemas.microsoft.com/office/drawing/2014/chartex" xmlns:cx1="http://schemas.microsoft.com/office/drawing/2015/9/8/chartex" xmlns:cx2="http://schemas.microsoft.com/office/drawing/2015/10/21/chartex" xmlns:cx3="http://schemas.microsoft.com/office/drawing/2016/5/9/chartex" xmlns:cx4="http://schemas.microsoft.com/office/drawing/2016/5/10/chartex" xmlns:cx5="http://schemas.microsoft.com/office/drawing/2016/5/11/chartex" xmlns:cx6="http://schemas.microsoft.com/office/drawing/2016/5/12/chartex" xmlns:cx7="http://schemas.microsoft.com/office/drawing/2016/5/13/chartex" xmlns:cx8="http://schemas.microsoft.com/office/drawing/2016/5/14/chartex" xmlns:mc="http://schemas.openxmlformats.org/markup-compatibility/2006" xmlns:aink="http://schemas.microsoft.com/office/drawing/2016/ink" xmlns:am3d="http://schemas.microsoft.com/office/drawing/2017/model3d" xmlns:o="urn:schemas-microsoft-com:office:office" xmlns:oel="http://schemas.microsoft.com/office/2019/extlst" xmlns:r="http://schemas.openxmlformats.org/officeDocument/2006/relationships" xmlns:m="http://schemas.openxmlformats.org/officeDocument/2006/math" xmlns:v="urn:schemas-microsoft-com:vml" xmlns:wp14="http://schemas.microsoft.com/office/word/2010/wordprocessingDrawing" xmlns:wp="http://schemas.openxmlformats.org/drawingml/2006/wordprocessingDrawing" xmlns:w10="urn:schemas-microsoft-com:office:word" xmlns:w="http://schemas.openxmlformats.org/wordprocessingml/2006/main" xmlns:w14="http://schemas.microsoft.com/office/word/2010/wordml" xmlns:w15="http://schemas.microsoft.com/office/word/2012/wordml" xmlns:w16cex="http://schemas.microsoft.com/office/word/2018/wordml/cex" xmlns:w16cid="http://schemas.microsoft.com/office/word/2016/wordml/cid" xmlns:w16="http://schemas.microsoft.com/office/word/2018/wordml" xmlns:w16du="http://schemas.microsoft.com/office/word/2023/wordml/word16du" xmlns:w16sdtdh="http://schemas.microsoft.com/office/word/2020/wordml/sdtdatahash" xmlns:w16sdtfl="http://schemas.microsoft.com/office/word/2024/wordml/sdtformatlock" xmlns:w16se="http://schemas.microsoft.com/office/word/2015/wordml/symex" xmlns:wpg="http://schemas.microsoft.com/office/word/2010/wordprocessingGroup" xmlns:wpi="http://schemas.microsoft.com/office/word/2010/wordprocessingInk" xmlns:wne="http://schemas.microsoft.com/office/word/2006/wordml" xmlns:wps="http://schemas.microsoft.com/office/word/2010/wordprocessingShape" mc:Ignorable="w14 w15 w16se w16cid w16 w16cex w16sdtdh w16sdtfl w16du wp14">
+  <w:abstractNum w:abstractNumId="0" w15:restartNumberingAfterBreak="0">
+    <w:nsid w:val="069A7311"/>
+    <w:multiLevelType w:val="multilevel"/>
+    <w:tmpl w:val="2D20B4D4"/>
+    <w:lvl w:ilvl="0">
+      <w:start w:val="1"/>
+      <w:numFmt w:val="bullet"/>
+      <w:lvlText w:val=""/>
+      <w:lvlJc w:val="left"/>
+      <w:pPr>
+        <w:tabs>
+          <w:tab w:val="num" w:pos="720"/>
+        </w:tabs>
+        <w:ind w:left="720" w:hanging="360"/>
+      </w:pPr>
+      <w:rPr>
+        <w:rFonts w:ascii="Symbol" w:hAnsi="Symbol" w:hint="default"/>
+        <w:sz w:val="20"/>
+      </w:rPr>
+    </w:lvl>
+    <w:lvl w:ilvl="1">
+      <w:start w:val="1"/>
+      <w:numFmt w:val="bullet"/>
+      <w:lvlText w:val="o"/>
+      <w:lvlJc w:val="left"/>
+      <w:pPr>
+        <w:tabs>
+          <w:tab w:val="num" w:pos="1440"/>
+        </w:tabs>
+        <w:ind w:left="1440" w:hanging="360"/>
+      </w:pPr>
+      <w:rPr>
+        <w:rFonts w:ascii="Courier New" w:hAnsi="Courier New" w:hint="default"/>
+        <w:sz w:val="20"/>
+      </w:rPr>
+    </w:lvl>
+    <w:lvl w:ilvl="2" w:tentative="1">
+      <w:start w:val="1"/>
+      <w:numFmt w:val="bullet"/>
+      <w:lvlText w:val=""/>
+      <w:lvlJc w:val="left"/>
+      <w:pPr>
+        <w:tabs>
+          <w:tab w:val="num" w:pos="2160"/>
+        </w:tabs>
+        <w:ind w:left="2160" w:hanging="360"/>
+      </w:pPr>
+      <w:rPr>
+        <w:rFonts w:ascii="Wingdings" w:hAnsi="Wingdings" w:hint="default"/>
+        <w:sz w:val="20"/>
+      </w:rPr>
+    </w:lvl>
+    <w:lvl w:ilvl="3" w:tentative="1">
+      <w:start w:val="1"/>
+      <w:numFmt w:val="bullet"/>
+      <w:lvlText w:val=""/>
+      <w:lvlJc w:val="left"/>
+      <w:pPr>
+        <w:tabs>
+          <w:tab w:val="num" w:pos="2880"/>
+        </w:tabs>
+        <w:ind w:left="2880" w:hanging="360"/>
+      </w:pPr>
+      <w:rPr>
+        <w:rFonts w:ascii="Wingdings" w:hAnsi="Wingdings" w:hint="default"/>
+        <w:sz w:val="20"/>
+      </w:rPr>
+    </w:lvl>
+    <w:lvl w:ilvl="4" w:tentative="1">
+      <w:start w:val="1"/>
+      <w:numFmt w:val="bullet"/>
+      <w:lvlText w:val=""/>
+      <w:lvlJc w:val="left"/>
+      <w:pPr>
+        <w:tabs>
+          <w:tab w:val="num" w:pos="3600"/>
+        </w:tabs>
+        <w:ind w:left="3600" w:hanging="360"/>
+      </w:pPr>
+      <w:rPr>
+        <w:rFonts w:ascii="Wingdings" w:hAnsi="Wingdings" w:hint="default"/>
+        <w:sz w:val="20"/>
+      </w:rPr>
+    </w:lvl>
+    <w:lvl w:ilvl="5" w:tentative="1">
+      <w:start w:val="1"/>
+      <w:numFmt w:val="bullet"/>
+      <w:lvlText w:val=""/>
+      <w:lvlJc w:val="left"/>
+      <w:pPr>
+        <w:tabs>
+          <w:tab w:val="num" w:pos="4320"/>
+        </w:tabs>
+        <w:ind w:left="4320" w:hanging="360"/>
+      </w:pPr>
+      <w:rPr>
+        <w:rFonts w:ascii="Wingdings" w:hAnsi="Wingdings" w:hint="default"/>
+        <w:sz w:val="20"/>
+      </w:rPr>
+    </w:lvl>
+    <w:lvl w:ilvl="6" w:tentative="1">
+      <w:start w:val="1"/>
+      <w:numFmt w:val="bullet"/>
+      <w:lvlText w:val=""/>
+      <w:lvlJc w:val="left"/>
+      <w:pPr>
+        <w:tabs>
+          <w:tab w:val="num" w:pos="5040"/>
+        </w:tabs>
+        <w:ind w:left="5040" w:hanging="360"/>
+      </w:pPr>
+      <w:rPr>
+        <w:rFonts w:ascii="Wingdings" w:hAnsi="Wingdings" w:hint="default"/>
+        <w:sz w:val="20"/>
+      </w:rPr>
+    </w:lvl>
+    <w:lvl w:ilvl="7" w:tentative="1">
+      <w:start w:val="1"/>
+      <w:numFmt w:val="bullet"/>
+      <w:lvlText w:val=""/>
+      <w:lvlJc w:val="left"/>
+      <w:pPr>
+        <w:tabs>
+          <w:tab w:val="num" w:pos="5760"/>
+        </w:tabs>
+        <w:ind w:left="5760" w:hanging="360"/>
+      </w:pPr>
+      <w:rPr>
+        <w:rFonts w:ascii="Wingdings" w:hAnsi="Wingdings" w:hint="default"/>
+        <w:sz w:val="20"/>
+      </w:rPr>
+    </w:lvl>
+    <w:lvl w:ilvl="8" w:tentative="1">
+      <w:start w:val="1"/>
+      <w:numFmt w:val="bullet"/>
+      <w:lvlText w:val=""/>
+      <w:lvlJc w:val="left"/>
+      <w:pPr>
+        <w:tabs>
+          <w:tab w:val="num" w:pos="6480"/>
+        </w:tabs>
+        <w:ind w:left="6480" w:hanging="360"/>
+      </w:pPr>
+      <w:rPr>
+        <w:rFonts w:ascii="Wingdings" w:hAnsi="Wingdings" w:hint="default"/>
+        <w:sz w:val="20"/>
+      </w:rPr>
+    </w:lvl>
+  </w:abstractNum>
+  <w:abstractNum w:abstractNumId="1" w15:restartNumberingAfterBreak="0">
+    <w:nsid w:val="13E3252C"/>
+    <w:multiLevelType w:val="multilevel"/>
+    <w:tmpl w:val="8954C422"/>
+    <w:lvl w:ilvl="0">
+      <w:start w:val="1"/>
+      <w:numFmt w:val="bullet"/>
+      <w:lvlText w:val=""/>
+      <w:lvlJc w:val="left"/>
+      <w:pPr>
+        <w:tabs>
+          <w:tab w:val="num" w:pos="720"/>
+        </w:tabs>
+        <w:ind w:left="720" w:hanging="360"/>
+      </w:pPr>
+      <w:rPr>
+        <w:rFonts w:ascii="Symbol" w:hAnsi="Symbol" w:hint="default"/>
+        <w:sz w:val="20"/>
+      </w:rPr>
+    </w:lvl>
+    <w:lvl w:ilvl="1">
+      <w:start w:val="1"/>
+      <w:numFmt w:val="bullet"/>
+      <w:lvlText w:val="o"/>
+      <w:lvlJc w:val="left"/>
+      <w:pPr>
+        <w:tabs>
+          <w:tab w:val="num" w:pos="1440"/>
+        </w:tabs>
+        <w:ind w:left="1440" w:hanging="360"/>
+      </w:pPr>
+      <w:rPr>
+        <w:rFonts w:ascii="Courier New" w:hAnsi="Courier New" w:hint="default"/>
+        <w:sz w:val="20"/>
+      </w:rPr>
+    </w:lvl>
+    <w:lvl w:ilvl="2" w:tentative="1">
+      <w:start w:val="1"/>
+      <w:numFmt w:val="bullet"/>
+      <w:lvlText w:val=""/>
+      <w:lvlJc w:val="left"/>
+      <w:pPr>
+        <w:tabs>
+          <w:tab w:val="num" w:pos="2160"/>
+        </w:tabs>
+        <w:ind w:left="2160" w:hanging="360"/>
+      </w:pPr>
+      <w:rPr>
+        <w:rFonts w:ascii="Wingdings" w:hAnsi="Wingdings" w:hint="default"/>
+        <w:sz w:val="20"/>
+      </w:rPr>
+    </w:lvl>
+    <w:lvl w:ilvl="3" w:tentative="1">
+      <w:start w:val="1"/>
+      <w:numFmt w:val="bullet"/>
+      <w:lvlText w:val=""/>
+      <w:lvlJc w:val="left"/>
+      <w:pPr>
+        <w:tabs>
+          <w:tab w:val="num" w:pos="2880"/>
+        </w:tabs>
+        <w:ind w:left="2880" w:hanging="360"/>
+      </w:pPr>
+      <w:rPr>
+        <w:rFonts w:ascii="Wingdings" w:hAnsi="Wingdings" w:hint="default"/>
+        <w:sz w:val="20"/>
+      </w:rPr>
+    </w:lvl>
+    <w:lvl w:ilvl="4" w:tentative="1">
+      <w:start w:val="1"/>
+      <w:numFmt w:val="bullet"/>
+      <w:lvlText w:val=""/>
+      <w:lvlJc w:val="left"/>
+      <w:pPr>
+        <w:tabs>
+          <w:tab w:val="num" w:pos="3600"/>
+        </w:tabs>
+        <w:ind w:left="3600" w:hanging="360"/>
+      </w:pPr>
+      <w:rPr>
+        <w:rFonts w:ascii="Wingdings" w:hAnsi="Wingdings" w:hint="default"/>
+        <w:sz w:val="20"/>
+      </w:rPr>
+    </w:lvl>
+    <w:lvl w:ilvl="5" w:tentative="1">
+      <w:start w:val="1"/>
+      <w:numFmt w:val="bullet"/>
+      <w:lvlText w:val=""/>
+      <w:lvlJc w:val="left"/>
+      <w:pPr>
+        <w:tabs>
+          <w:tab w:val="num" w:pos="4320"/>
+        </w:tabs>
+        <w:ind w:left="4320" w:hanging="360"/>
+      </w:pPr>
+      <w:rPr>
+        <w:rFonts w:ascii="Wingdings" w:hAnsi="Wingdings" w:hint="default"/>
+        <w:sz w:val="20"/>
+      </w:rPr>
+    </w:lvl>
+    <w:lvl w:ilvl="6" w:tentative="1">
+      <w:start w:val="1"/>
+      <w:numFmt w:val="bullet"/>
+      <w:lvlText w:val=""/>
+      <w:lvlJc w:val="left"/>
+      <w:pPr>
+        <w:tabs>
+          <w:tab w:val="num" w:pos="5040"/>
+        </w:tabs>
+        <w:ind w:left="5040" w:hanging="360"/>
+      </w:pPr>
+      <w:rPr>
+        <w:rFonts w:ascii="Wingdings" w:hAnsi="Wingdings" w:hint="default"/>
+        <w:sz w:val="20"/>
+      </w:rPr>
+    </w:lvl>
+    <w:lvl w:ilvl="7" w:tentative="1">
+      <w:start w:val="1"/>
+      <w:numFmt w:val="bullet"/>
+      <w:lvlText w:val=""/>
+      <w:lvlJc w:val="left"/>
+      <w:pPr>
+        <w:tabs>
+          <w:tab w:val="num" w:pos="5760"/>
+        </w:tabs>
+        <w:ind w:left="5760" w:hanging="360"/>
+      </w:pPr>
+      <w:rPr>
+        <w:rFonts w:ascii="Wingdings" w:hAnsi="Wingdings" w:hint="default"/>
+        <w:sz w:val="20"/>
+      </w:rPr>
+    </w:lvl>
+    <w:lvl w:ilvl="8" w:tentative="1">
+      <w:start w:val="1"/>
+      <w:numFmt w:val="bullet"/>
+      <w:lvlText w:val=""/>
+      <w:lvlJc w:val="left"/>
+      <w:pPr>
+        <w:tabs>
+          <w:tab w:val="num" w:pos="6480"/>
+        </w:tabs>
+        <w:ind w:left="6480" w:hanging="360"/>
+      </w:pPr>
+      <w:rPr>
+        <w:rFonts w:ascii="Wingdings" w:hAnsi="Wingdings" w:hint="default"/>
+        <w:sz w:val="20"/>
+      </w:rPr>
+    </w:lvl>
+  </w:abstractNum>
+  <w:abstractNum w:abstractNumId="2" w15:restartNumberingAfterBreak="0">
+    <w:nsid w:val="1BCC1752"/>
+    <w:multiLevelType w:val="multilevel"/>
+    <w:tmpl w:val="BFB401E4"/>
+    <w:lvl w:ilvl="0">
+      <w:start w:val="1"/>
+      <w:numFmt w:val="bullet"/>
+      <w:lvlText w:val=""/>
+      <w:lvlJc w:val="left"/>
+      <w:pPr>
+        <w:tabs>
+          <w:tab w:val="num" w:pos="720"/>
+        </w:tabs>
+        <w:ind w:left="720" w:hanging="360"/>
+      </w:pPr>
+      <w:rPr>
+        <w:rFonts w:ascii="Symbol" w:hAnsi="Symbol" w:hint="default"/>
+        <w:sz w:val="20"/>
+      </w:rPr>
+    </w:lvl>
+    <w:lvl w:ilvl="1" w:tentative="1">
+      <w:start w:val="1"/>
+      <w:numFmt w:val="bullet"/>
+      <w:lvlText w:val="o"/>
+      <w:lvlJc w:val="left"/>
+      <w:pPr>
+        <w:tabs>
+          <w:tab w:val="num" w:pos="1440"/>
+        </w:tabs>
+        <w:ind w:left="1440" w:hanging="360"/>
+      </w:pPr>
+      <w:rPr>
+        <w:rFonts w:ascii="Courier New" w:hAnsi="Courier New" w:hint="default"/>
+        <w:sz w:val="20"/>
+      </w:rPr>
+    </w:lvl>
+    <w:lvl w:ilvl="2" w:tentative="1">
+      <w:start w:val="1"/>
+      <w:numFmt w:val="bullet"/>
+      <w:lvlText w:val=""/>
+      <w:lvlJc w:val="left"/>
+      <w:pPr>
+        <w:tabs>
+          <w:tab w:val="num" w:pos="2160"/>
+        </w:tabs>
+        <w:ind w:left="2160" w:hanging="360"/>
+      </w:pPr>
+      <w:rPr>
+        <w:rFonts w:ascii="Wingdings" w:hAnsi="Wingdings" w:hint="default"/>
+        <w:sz w:val="20"/>
+      </w:rPr>
+    </w:lvl>
+    <w:lvl w:ilvl="3" w:tentative="1">
+      <w:start w:val="1"/>
+      <w:numFmt w:val="bullet"/>
+      <w:lvlText w:val=""/>
+      <w:lvlJc w:val="left"/>
+      <w:pPr>
+        <w:tabs>
+          <w:tab w:val="num" w:pos="2880"/>
+        </w:tabs>
+        <w:ind w:left="2880" w:hanging="360"/>
+      </w:pPr>
+      <w:rPr>
+        <w:rFonts w:ascii="Wingdings" w:hAnsi="Wingdings" w:hint="default"/>
+        <w:sz w:val="20"/>
+      </w:rPr>
+    </w:lvl>
+    <w:lvl w:ilvl="4" w:tentative="1">
+      <w:start w:val="1"/>
+      <w:numFmt w:val="bullet"/>
+      <w:lvlText w:val=""/>
+      <w:lvlJc w:val="left"/>
+      <w:pPr>
+        <w:tabs>
+          <w:tab w:val="num" w:pos="3600"/>
+        </w:tabs>
+        <w:ind w:left="3600" w:hanging="360"/>
+      </w:pPr>
+      <w:rPr>
+        <w:rFonts w:ascii="Wingdings" w:hAnsi="Wingdings" w:hint="default"/>
+        <w:sz w:val="20"/>
+      </w:rPr>
+    </w:lvl>
+    <w:lvl w:ilvl="5" w:tentative="1">
+      <w:start w:val="1"/>
+      <w:numFmt w:val="bullet"/>
+      <w:lvlText w:val=""/>
+      <w:lvlJc w:val="left"/>
+      <w:pPr>
+        <w:tabs>
+          <w:tab w:val="num" w:pos="4320"/>
+        </w:tabs>
+        <w:ind w:left="4320" w:hanging="360"/>
+      </w:pPr>
+      <w:rPr>
+        <w:rFonts w:ascii="Wingdings" w:hAnsi="Wingdings" w:hint="default"/>
+        <w:sz w:val="20"/>
+      </w:rPr>
+    </w:lvl>
+    <w:lvl w:ilvl="6" w:tentative="1">
+      <w:start w:val="1"/>
+      <w:numFmt w:val="bullet"/>
+      <w:lvlText w:val=""/>
+      <w:lvlJc w:val="left"/>
+      <w:pPr>
+        <w:tabs>
+          <w:tab w:val="num" w:pos="5040"/>
+        </w:tabs>
+        <w:ind w:left="5040" w:hanging="360"/>
+      </w:pPr>
+      <w:rPr>
+        <w:rFonts w:ascii="Wingdings" w:hAnsi="Wingdings" w:hint="default"/>
+        <w:sz w:val="20"/>
+      </w:rPr>
+    </w:lvl>
+    <w:lvl w:ilvl="7" w:tentative="1">
+      <w:start w:val="1"/>
+      <w:numFmt w:val="bullet"/>
+      <w:lvlText w:val=""/>
+      <w:lvlJc w:val="left"/>
+      <w:pPr>
+        <w:tabs>
+          <w:tab w:val="num" w:pos="5760"/>
+        </w:tabs>
+        <w:ind w:left="5760" w:hanging="360"/>
+      </w:pPr>
+      <w:rPr>
+        <w:rFonts w:ascii="Wingdings" w:hAnsi="Wingdings" w:hint="default"/>
+        <w:sz w:val="20"/>
+      </w:rPr>
+    </w:lvl>
+    <w:lvl w:ilvl="8" w:tentative="1">
+      <w:start w:val="1"/>
+      <w:numFmt w:val="bullet"/>
+      <w:lvlText w:val=""/>
+      <w:lvlJc w:val="left"/>
+      <w:pPr>
+        <w:tabs>
+          <w:tab w:val="num" w:pos="6480"/>
+        </w:tabs>
+        <w:ind w:left="6480" w:hanging="360"/>
+      </w:pPr>
+      <w:rPr>
+        <w:rFonts w:ascii="Wingdings" w:hAnsi="Wingdings" w:hint="default"/>
+        <w:sz w:val="20"/>
+      </w:rPr>
+    </w:lvl>
+  </w:abstractNum>
+  <w:abstractNum w:abstractNumId="3" w15:restartNumberingAfterBreak="0">
+    <w:nsid w:val="3A854FB2"/>
+    <w:multiLevelType w:val="multilevel"/>
+    <w:tmpl w:val="4928D058"/>
+    <w:lvl w:ilvl="0">
+      <w:start w:val="1"/>
+      <w:numFmt w:val="bullet"/>
+      <w:lvlText w:val=""/>
+      <w:lvlJc w:val="left"/>
+      <w:pPr>
+        <w:tabs>
+          <w:tab w:val="num" w:pos="720"/>
+        </w:tabs>
+        <w:ind w:left="720" w:hanging="360"/>
+      </w:pPr>
+      <w:rPr>
+        <w:rFonts w:ascii="Symbol" w:hAnsi="Symbol" w:hint="default"/>
+        <w:sz w:val="20"/>
+      </w:rPr>
+    </w:lvl>
+    <w:lvl w:ilvl="1" w:tentative="1">
+      <w:start w:val="1"/>
+      <w:numFmt w:val="bullet"/>
+      <w:lvlText w:val="o"/>
+      <w:lvlJc w:val="left"/>
+      <w:pPr>
+        <w:tabs>
+          <w:tab w:val="num" w:pos="1440"/>
+        </w:tabs>
+        <w:ind w:left="1440" w:hanging="360"/>
+      </w:pPr>
+      <w:rPr>
+        <w:rFonts w:ascii="Courier New" w:hAnsi="Courier New" w:hint="default"/>
+        <w:sz w:val="20"/>
+      </w:rPr>
+    </w:lvl>
+    <w:lvl w:ilvl="2" w:tentative="1">
+      <w:start w:val="1"/>
+      <w:numFmt w:val="bullet"/>
+      <w:lvlText w:val=""/>
+      <w:lvlJc w:val="left"/>
+      <w:pPr>
+        <w:tabs>
+          <w:tab w:val="num" w:pos="2160"/>
+        </w:tabs>
+        <w:ind w:left="2160" w:hanging="360"/>
+      </w:pPr>
+      <w:rPr>
+        <w:rFonts w:ascii="Wingdings" w:hAnsi="Wingdings" w:hint="default"/>
+        <w:sz w:val="20"/>
+      </w:rPr>
+    </w:lvl>
+    <w:lvl w:ilvl="3" w:tentative="1">
+      <w:start w:val="1"/>
+      <w:numFmt w:val="bullet"/>
+      <w:lvlText w:val=""/>
+      <w:lvlJc w:val="left"/>
+      <w:pPr>
+        <w:tabs>
+          <w:tab w:val="num" w:pos="2880"/>
+        </w:tabs>
+        <w:ind w:left="2880" w:hanging="360"/>
+      </w:pPr>
+      <w:rPr>
+        <w:rFonts w:ascii="Wingdings" w:hAnsi="Wingdings" w:hint="default"/>
+        <w:sz w:val="20"/>
+      </w:rPr>
+    </w:lvl>
+    <w:lvl w:ilvl="4" w:tentative="1">
+      <w:start w:val="1"/>
+      <w:numFmt w:val="bullet"/>
+      <w:lvlText w:val=""/>
+      <w:lvlJc w:val="left"/>
+      <w:pPr>
+        <w:tabs>
+          <w:tab w:val="num" w:pos="3600"/>
+        </w:tabs>
+        <w:ind w:left="3600" w:hanging="360"/>
+      </w:pPr>
+      <w:rPr>
+        <w:rFonts w:ascii="Wingdings" w:hAnsi="Wingdings" w:hint="default"/>
+        <w:sz w:val="20"/>
+      </w:rPr>
+    </w:lvl>
+    <w:lvl w:ilvl="5" w:tentative="1">
+      <w:start w:val="1"/>
+      <w:numFmt w:val="bullet"/>
+      <w:lvlText w:val=""/>
+      <w:lvlJc w:val="left"/>
+      <w:pPr>
+        <w:tabs>
+          <w:tab w:val="num" w:pos="4320"/>
+        </w:tabs>
+        <w:ind w:left="4320" w:hanging="360"/>
+      </w:pPr>
+      <w:rPr>
+        <w:rFonts w:ascii="Wingdings" w:hAnsi="Wingdings" w:hint="default"/>
+        <w:sz w:val="20"/>
+      </w:rPr>
+    </w:lvl>
+    <w:lvl w:ilvl="6" w:tentative="1">
+      <w:start w:val="1"/>
+      <w:numFmt w:val="bullet"/>
+      <w:lvlText w:val=""/>
+      <w:lvlJc w:val="left"/>
+      <w:pPr>
+        <w:tabs>
+          <w:tab w:val="num" w:pos="5040"/>
+        </w:tabs>
+        <w:ind w:left="5040" w:hanging="360"/>
+      </w:pPr>
+      <w:rPr>
+        <w:rFonts w:ascii="Wingdings" w:hAnsi="Wingdings" w:hint="default"/>
+        <w:sz w:val="20"/>
+      </w:rPr>
+    </w:lvl>
+    <w:lvl w:ilvl="7" w:tentative="1">
+      <w:start w:val="1"/>
+      <w:numFmt w:val="bullet"/>
+      <w:lvlText w:val=""/>
+      <w:lvlJc w:val="left"/>
+      <w:pPr>
+        <w:tabs>
+          <w:tab w:val="num" w:pos="5760"/>
+        </w:tabs>
+        <w:ind w:left="5760" w:hanging="360"/>
+      </w:pPr>
+      <w:rPr>
+        <w:rFonts w:ascii="Wingdings" w:hAnsi="Wingdings" w:hint="default"/>
+        <w:sz w:val="20"/>
+      </w:rPr>
+    </w:lvl>
+    <w:lvl w:ilvl="8" w:tentative="1">
+      <w:start w:val="1"/>
+      <w:numFmt w:val="bullet"/>
+      <w:lvlText w:val=""/>
+      <w:lvlJc w:val="left"/>
+      <w:pPr>
+        <w:tabs>
+          <w:tab w:val="num" w:pos="6480"/>
+        </w:tabs>
+        <w:ind w:left="6480" w:hanging="360"/>
+      </w:pPr>
+      <w:rPr>
+        <w:rFonts w:ascii="Wingdings" w:hAnsi="Wingdings" w:hint="default"/>
+        <w:sz w:val="20"/>
+      </w:rPr>
+    </w:lvl>
+  </w:abstractNum>
+  <w:abstractNum w:abstractNumId="4" w15:restartNumberingAfterBreak="0">
+    <w:nsid w:val="4DE80547"/>
+    <w:multiLevelType w:val="multilevel"/>
+    <w:tmpl w:val="40161518"/>
+    <w:lvl w:ilvl="0">
+      <w:start w:val="1"/>
+      <w:numFmt w:val="bullet"/>
+      <w:lvlText w:val=""/>
+      <w:lvlJc w:val="left"/>
+      <w:pPr>
+        <w:tabs>
+          <w:tab w:val="num" w:pos="720"/>
+        </w:tabs>
+        <w:ind w:left="720" w:hanging="360"/>
+      </w:pPr>
+      <w:rPr>
+        <w:rFonts w:ascii="Symbol" w:hAnsi="Symbol" w:hint="default"/>
+        <w:sz w:val="20"/>
+      </w:rPr>
+    </w:lvl>
+    <w:lvl w:ilvl="1" w:tentative="1">
+      <w:start w:val="1"/>
+      <w:numFmt w:val="bullet"/>
+      <w:lvlText w:val="o"/>
+      <w:lvlJc w:val="left"/>
+      <w:pPr>
+        <w:tabs>
+          <w:tab w:val="num" w:pos="1440"/>
+        </w:tabs>
+        <w:ind w:left="1440" w:hanging="360"/>
+      </w:pPr>
+      <w:rPr>
+        <w:rFonts w:ascii="Courier New" w:hAnsi="Courier New" w:hint="default"/>
+        <w:sz w:val="20"/>
+      </w:rPr>
+    </w:lvl>
+    <w:lvl w:ilvl="2" w:tentative="1">
+      <w:start w:val="1"/>
+      <w:numFmt w:val="bullet"/>
+      <w:lvlText w:val=""/>
+      <w:lvlJc w:val="left"/>
+      <w:pPr>
+        <w:tabs>
+          <w:tab w:val="num" w:pos="2160"/>
+        </w:tabs>
+        <w:ind w:left="2160" w:hanging="360"/>
+      </w:pPr>
+      <w:rPr>
+        <w:rFonts w:ascii="Wingdings" w:hAnsi="Wingdings" w:hint="default"/>
+        <w:sz w:val="20"/>
+      </w:rPr>
+    </w:lvl>
+    <w:lvl w:ilvl="3" w:tentative="1">
+      <w:start w:val="1"/>
+      <w:numFmt w:val="bullet"/>
+      <w:lvlText w:val=""/>
+      <w:lvlJc w:val="left"/>
+      <w:pPr>
+        <w:tabs>
+          <w:tab w:val="num" w:pos="2880"/>
+        </w:tabs>
+        <w:ind w:left="2880" w:hanging="360"/>
+      </w:pPr>
+      <w:rPr>
+        <w:rFonts w:ascii="Wingdings" w:hAnsi="Wingdings" w:hint="default"/>
+        <w:sz w:val="20"/>
+      </w:rPr>
+    </w:lvl>
+    <w:lvl w:ilvl="4" w:tentative="1">
+      <w:start w:val="1"/>
+      <w:numFmt w:val="bullet"/>
+      <w:lvlText w:val=""/>
+      <w:lvlJc w:val="left"/>
+      <w:pPr>
+        <w:tabs>
+          <w:tab w:val="num" w:pos="3600"/>
+        </w:tabs>
+        <w:ind w:left="3600" w:hanging="360"/>
+      </w:pPr>
+      <w:rPr>
+        <w:rFonts w:ascii="Wingdings" w:hAnsi="Wingdings" w:hint="default"/>
+        <w:sz w:val="20"/>
+      </w:rPr>
+    </w:lvl>
+    <w:lvl w:ilvl="5" w:tentative="1">
+      <w:start w:val="1"/>
+      <w:numFmt w:val="bullet"/>
+      <w:lvlText w:val=""/>
+      <w:lvlJc w:val="left"/>
+      <w:pPr>
+        <w:tabs>
+          <w:tab w:val="num" w:pos="4320"/>
+        </w:tabs>
+        <w:ind w:left="4320" w:hanging="360"/>
+      </w:pPr>
+      <w:rPr>
+        <w:rFonts w:ascii="Wingdings" w:hAnsi="Wingdings" w:hint="default"/>
+        <w:sz w:val="20"/>
+      </w:rPr>
+    </w:lvl>
+    <w:lvl w:ilvl="6" w:tentative="1">
+      <w:start w:val="1"/>
+      <w:numFmt w:val="bullet"/>
+      <w:lvlText w:val=""/>
+      <w:lvlJc w:val="left"/>
+      <w:pPr>
+        <w:tabs>
+          <w:tab w:val="num" w:pos="5040"/>
+        </w:tabs>
+        <w:ind w:left="5040" w:hanging="360"/>
+      </w:pPr>
+      <w:rPr>
+        <w:rFonts w:ascii="Wingdings" w:hAnsi="Wingdings" w:hint="default"/>
+        <w:sz w:val="20"/>
+      </w:rPr>
+    </w:lvl>
+    <w:lvl w:ilvl="7" w:tentative="1">
+      <w:start w:val="1"/>
+      <w:numFmt w:val="bullet"/>
+      <w:lvlText w:val=""/>
+      <w:lvlJc w:val="left"/>
+      <w:pPr>
+        <w:tabs>
+          <w:tab w:val="num" w:pos="5760"/>
+        </w:tabs>
+        <w:ind w:left="5760" w:hanging="360"/>
+      </w:pPr>
+      <w:rPr>
+        <w:rFonts w:ascii="Wingdings" w:hAnsi="Wingdings" w:hint="default"/>
+        <w:sz w:val="20"/>
+      </w:rPr>
+    </w:lvl>
+    <w:lvl w:ilvl="8" w:tentative="1">
+      <w:start w:val="1"/>
+      <w:numFmt w:val="bullet"/>
+      <w:lvlText w:val=""/>
+      <w:lvlJc w:val="left"/>
+      <w:pPr>
+        <w:tabs>
+          <w:tab w:val="num" w:pos="6480"/>
+        </w:tabs>
+        <w:ind w:left="6480" w:hanging="360"/>
+      </w:pPr>
+      <w:rPr>
+        <w:rFonts w:ascii="Wingdings" w:hAnsi="Wingdings" w:hint="default"/>
+        <w:sz w:val="20"/>
+      </w:rPr>
+    </w:lvl>
+  </w:abstractNum>
+  <w:abstractNum w:abstractNumId="5" w15:restartNumberingAfterBreak="0">
+    <w:nsid w:val="50F92D8D"/>
+    <w:multiLevelType w:val="multilevel"/>
+    <w:tmpl w:val="5EB84C04"/>
+    <w:lvl w:ilvl="0">
+      <w:start w:val="1"/>
+      <w:numFmt w:val="bullet"/>
+      <w:lvlText w:val=""/>
+      <w:lvlJc w:val="left"/>
+      <w:pPr>
+        <w:tabs>
+          <w:tab w:val="num" w:pos="720"/>
+        </w:tabs>
+        <w:ind w:left="720" w:hanging="360"/>
+      </w:pPr>
+      <w:rPr>
+        <w:rFonts w:ascii="Symbol" w:hAnsi="Symbol" w:hint="default"/>
+        <w:sz w:val="20"/>
+      </w:rPr>
+    </w:lvl>
+    <w:lvl w:ilvl="1" w:tentative="1">
+      <w:start w:val="1"/>
+      <w:numFmt w:val="bullet"/>
+      <w:lvlText w:val="o"/>
+      <w:lvlJc w:val="left"/>
+      <w:pPr>
+        <w:tabs>
+          <w:tab w:val="num" w:pos="1440"/>
+        </w:tabs>
+        <w:ind w:left="1440" w:hanging="360"/>
+      </w:pPr>
+      <w:rPr>
+        <w:rFonts w:ascii="Courier New" w:hAnsi="Courier New" w:hint="default"/>
+        <w:sz w:val="20"/>
+      </w:rPr>
+    </w:lvl>
+    <w:lvl w:ilvl="2" w:tentative="1">
+      <w:start w:val="1"/>
+      <w:numFmt w:val="bullet"/>
+      <w:lvlText w:val=""/>
+      <w:lvlJc w:val="left"/>
+      <w:pPr>
+        <w:tabs>
+          <w:tab w:val="num" w:pos="2160"/>
+        </w:tabs>
+        <w:ind w:left="2160" w:hanging="360"/>
+      </w:pPr>
+      <w:rPr>
+        <w:rFonts w:ascii="Wingdings" w:hAnsi="Wingdings" w:hint="default"/>
+        <w:sz w:val="20"/>
+      </w:rPr>
+    </w:lvl>
+    <w:lvl w:ilvl="3" w:tentative="1">
+      <w:start w:val="1"/>
+      <w:numFmt w:val="bullet"/>
+      <w:lvlText w:val=""/>
+      <w:lvlJc w:val="left"/>
+      <w:pPr>
+        <w:tabs>
+          <w:tab w:val="num" w:pos="2880"/>
+        </w:tabs>
+        <w:ind w:left="2880" w:hanging="360"/>
+      </w:pPr>
+      <w:rPr>
+        <w:rFonts w:ascii="Wingdings" w:hAnsi="Wingdings" w:hint="default"/>
+        <w:sz w:val="20"/>
+      </w:rPr>
+    </w:lvl>
+    <w:lvl w:ilvl="4" w:tentative="1">
+      <w:start w:val="1"/>
+      <w:numFmt w:val="bullet"/>
+      <w:lvlText w:val=""/>
+      <w:lvlJc w:val="left"/>
+      <w:pPr>
+        <w:tabs>
+          <w:tab w:val="num" w:pos="3600"/>
+        </w:tabs>
+        <w:ind w:left="3600" w:hanging="360"/>
+      </w:pPr>
+      <w:rPr>
+        <w:rFonts w:ascii="Wingdings" w:hAnsi="Wingdings" w:hint="default"/>
+        <w:sz w:val="20"/>
+      </w:rPr>
+    </w:lvl>
+    <w:lvl w:ilvl="5" w:tentative="1">
+      <w:start w:val="1"/>
+      <w:numFmt w:val="bullet"/>
+      <w:lvlText w:val=""/>
+      <w:lvlJc w:val="left"/>
+      <w:pPr>
+        <w:tabs>
+          <w:tab w:val="num" w:pos="4320"/>
+        </w:tabs>
+        <w:ind w:left="4320" w:hanging="360"/>
+      </w:pPr>
+      <w:rPr>
+        <w:rFonts w:ascii="Wingdings" w:hAnsi="Wingdings" w:hint="default"/>
+        <w:sz w:val="20"/>
+      </w:rPr>
+    </w:lvl>
+    <w:lvl w:ilvl="6" w:tentative="1">
+      <w:start w:val="1"/>
+      <w:numFmt w:val="bullet"/>
+      <w:lvlText w:val=""/>
+      <w:lvlJc w:val="left"/>
+      <w:pPr>
+        <w:tabs>
+          <w:tab w:val="num" w:pos="5040"/>
+        </w:tabs>
+        <w:ind w:left="5040" w:hanging="360"/>
+      </w:pPr>
+      <w:rPr>
+        <w:rFonts w:ascii="Wingdings" w:hAnsi="Wingdings" w:hint="default"/>
+        <w:sz w:val="20"/>
+      </w:rPr>
+    </w:lvl>
+    <w:lvl w:ilvl="7" w:tentative="1">
+      <w:start w:val="1"/>
+      <w:numFmt w:val="bullet"/>
+      <w:lvlText w:val=""/>
+      <w:lvlJc w:val="left"/>
+      <w:pPr>
+        <w:tabs>
+          <w:tab w:val="num" w:pos="5760"/>
+        </w:tabs>
+        <w:ind w:left="5760" w:hanging="360"/>
+      </w:pPr>
+      <w:rPr>
+        <w:rFonts w:ascii="Wingdings" w:hAnsi="Wingdings" w:hint="default"/>
+        <w:sz w:val="20"/>
+      </w:rPr>
+    </w:lvl>
+    <w:lvl w:ilvl="8" w:tentative="1">
+      <w:start w:val="1"/>
+      <w:numFmt w:val="bullet"/>
+      <w:lvlText w:val=""/>
+      <w:lvlJc w:val="left"/>
+      <w:pPr>
+        <w:tabs>
+          <w:tab w:val="num" w:pos="6480"/>
+        </w:tabs>
+        <w:ind w:left="6480" w:hanging="360"/>
+      </w:pPr>
+      <w:rPr>
+        <w:rFonts w:ascii="Wingdings" w:hAnsi="Wingdings" w:hint="default"/>
+        <w:sz w:val="20"/>
+      </w:rPr>
+    </w:lvl>
+  </w:abstractNum>
+  <w:abstractNum w:abstractNumId="6" w15:restartNumberingAfterBreak="0">
+    <w:nsid w:val="577142D7"/>
+    <w:multiLevelType w:val="multilevel"/>
+    <w:tmpl w:val="F95272EE"/>
+    <w:lvl w:ilvl="0">
+      <w:start w:val="1"/>
+      <w:numFmt w:val="bullet"/>
+      <w:lvlText w:val=""/>
+      <w:lvlJc w:val="left"/>
+      <w:pPr>
+        <w:tabs>
+          <w:tab w:val="num" w:pos="720"/>
+        </w:tabs>
+        <w:ind w:left="720" w:hanging="360"/>
+      </w:pPr>
+      <w:rPr>
+        <w:rFonts w:ascii="Symbol" w:hAnsi="Symbol" w:hint="default"/>
+        <w:sz w:val="20"/>
+      </w:rPr>
+    </w:lvl>
+    <w:lvl w:ilvl="1">
+      <w:start w:val="1"/>
+      <w:numFmt w:val="bullet"/>
+      <w:lvlText w:val="o"/>
+      <w:lvlJc w:val="left"/>
+      <w:pPr>
+        <w:tabs>
+          <w:tab w:val="num" w:pos="1440"/>
+        </w:tabs>
+        <w:ind w:left="1440" w:hanging="360"/>
+      </w:pPr>
+      <w:rPr>
+        <w:rFonts w:ascii="Courier New" w:hAnsi="Courier New" w:hint="default"/>
+        <w:sz w:val="20"/>
+      </w:rPr>
+    </w:lvl>
+    <w:lvl w:ilvl="2" w:tentative="1">
+      <w:start w:val="1"/>
+      <w:numFmt w:val="bullet"/>
+      <w:lvlText w:val=""/>
+      <w:lvlJc w:val="left"/>
+      <w:pPr>
+        <w:tabs>
+          <w:tab w:val="num" w:pos="2160"/>
+        </w:tabs>
+        <w:ind w:left="2160" w:hanging="360"/>
+      </w:pPr>
+      <w:rPr>
+        <w:rFonts w:ascii="Wingdings" w:hAnsi="Wingdings" w:hint="default"/>
+        <w:sz w:val="20"/>
+      </w:rPr>
+    </w:lvl>
+    <w:lvl w:ilvl="3" w:tentative="1">
+      <w:start w:val="1"/>
+      <w:numFmt w:val="bullet"/>
+      <w:lvlText w:val=""/>
+      <w:lvlJc w:val="left"/>
+      <w:pPr>
+        <w:tabs>
+          <w:tab w:val="num" w:pos="2880"/>
+        </w:tabs>
+        <w:ind w:left="2880" w:hanging="360"/>
+      </w:pPr>
+      <w:rPr>
+        <w:rFonts w:ascii="Wingdings" w:hAnsi="Wingdings" w:hint="default"/>
+        <w:sz w:val="20"/>
+      </w:rPr>
+    </w:lvl>
+    <w:lvl w:ilvl="4" w:tentative="1">
+      <w:start w:val="1"/>
+      <w:numFmt w:val="bullet"/>
+      <w:lvlText w:val=""/>
+      <w:lvlJc w:val="left"/>
+      <w:pPr>
+        <w:tabs>
+          <w:tab w:val="num" w:pos="3600"/>
+        </w:tabs>
+        <w:ind w:left="3600" w:hanging="360"/>
+      </w:pPr>
+      <w:rPr>
+        <w:rFonts w:ascii="Wingdings" w:hAnsi="Wingdings" w:hint="default"/>
+        <w:sz w:val="20"/>
+      </w:rPr>
+    </w:lvl>
+    <w:lvl w:ilvl="5" w:tentative="1">
+      <w:start w:val="1"/>
+      <w:numFmt w:val="bullet"/>
+      <w:lvlText w:val=""/>
+      <w:lvlJc w:val="left"/>
+      <w:pPr>
+        <w:tabs>
+          <w:tab w:val="num" w:pos="4320"/>
+        </w:tabs>
+        <w:ind w:left="4320" w:hanging="360"/>
+      </w:pPr>
+      <w:rPr>
+        <w:rFonts w:ascii="Wingdings" w:hAnsi="Wingdings" w:hint="default"/>
+        <w:sz w:val="20"/>
+      </w:rPr>
+    </w:lvl>
+    <w:lvl w:ilvl="6" w:tentative="1">
+      <w:start w:val="1"/>
+      <w:numFmt w:val="bullet"/>
+      <w:lvlText w:val=""/>
+      <w:lvlJc w:val="left"/>
+      <w:pPr>
+        <w:tabs>
+          <w:tab w:val="num" w:pos="5040"/>
+        </w:tabs>
+        <w:ind w:left="5040" w:hanging="360"/>
+      </w:pPr>
+      <w:rPr>
+        <w:rFonts w:ascii="Wingdings" w:hAnsi="Wingdings" w:hint="default"/>
+        <w:sz w:val="20"/>
+      </w:rPr>
+    </w:lvl>
+    <w:lvl w:ilvl="7" w:tentative="1">
+      <w:start w:val="1"/>
+      <w:numFmt w:val="bullet"/>
+      <w:lvlText w:val=""/>
+      <w:lvlJc w:val="left"/>
+      <w:pPr>
+        <w:tabs>
+          <w:tab w:val="num" w:pos="5760"/>
+        </w:tabs>
+        <w:ind w:left="5760" w:hanging="360"/>
+      </w:pPr>
+      <w:rPr>
+        <w:rFonts w:ascii="Wingdings" w:hAnsi="Wingdings" w:hint="default"/>
+        <w:sz w:val="20"/>
+      </w:rPr>
+    </w:lvl>
+    <w:lvl w:ilvl="8" w:tentative="1">
+      <w:start w:val="1"/>
+      <w:numFmt w:val="bullet"/>
+      <w:lvlText w:val=""/>
+      <w:lvlJc w:val="left"/>
+      <w:pPr>
+        <w:tabs>
+          <w:tab w:val="num" w:pos="6480"/>
+        </w:tabs>
+        <w:ind w:left="6480" w:hanging="360"/>
+      </w:pPr>
+      <w:rPr>
+        <w:rFonts w:ascii="Wingdings" w:hAnsi="Wingdings" w:hint="default"/>
+        <w:sz w:val="20"/>
+      </w:rPr>
+    </w:lvl>
+  </w:abstractNum>
+  <w:abstractNum w:abstractNumId="7" w15:restartNumberingAfterBreak="0">
+    <w:nsid w:val="5BA0502B"/>
+    <w:multiLevelType w:val="multilevel"/>
+    <w:tmpl w:val="95E4EB26"/>
+    <w:lvl w:ilvl="0">
+      <w:start w:val="1"/>
+      <w:numFmt w:val="bullet"/>
+      <w:lvlText w:val=""/>
+      <w:lvlJc w:val="left"/>
+      <w:pPr>
+        <w:tabs>
+          <w:tab w:val="num" w:pos="720"/>
+        </w:tabs>
+        <w:ind w:left="720" w:hanging="360"/>
+      </w:pPr>
+      <w:rPr>
+        <w:rFonts w:ascii="Symbol" w:hAnsi="Symbol" w:hint="default"/>
+        <w:sz w:val="20"/>
+      </w:rPr>
+    </w:lvl>
+    <w:lvl w:ilvl="1" w:tentative="1">
+      <w:start w:val="1"/>
+      <w:numFmt w:val="bullet"/>
+      <w:lvlText w:val="o"/>
+      <w:lvlJc w:val="left"/>
+      <w:pPr>
+        <w:tabs>
+          <w:tab w:val="num" w:pos="1440"/>
+        </w:tabs>
+        <w:ind w:left="1440" w:hanging="360"/>
+      </w:pPr>
+      <w:rPr>
+        <w:rFonts w:ascii="Courier New" w:hAnsi="Courier New" w:hint="default"/>
+        <w:sz w:val="20"/>
+      </w:rPr>
+    </w:lvl>
+    <w:lvl w:ilvl="2" w:tentative="1">
+      <w:start w:val="1"/>
+      <w:numFmt w:val="bullet"/>
+      <w:lvlText w:val=""/>
+      <w:lvlJc w:val="left"/>
+      <w:pPr>
+        <w:tabs>
+          <w:tab w:val="num" w:pos="2160"/>
+        </w:tabs>
+        <w:ind w:left="2160" w:hanging="360"/>
+      </w:pPr>
+      <w:rPr>
+        <w:rFonts w:ascii="Wingdings" w:hAnsi="Wingdings" w:hint="default"/>
+        <w:sz w:val="20"/>
+      </w:rPr>
+    </w:lvl>
+    <w:lvl w:ilvl="3" w:tentative="1">
+      <w:start w:val="1"/>
+      <w:numFmt w:val="bullet"/>
+      <w:lvlText w:val=""/>
+      <w:lvlJc w:val="left"/>
+      <w:pPr>
+        <w:tabs>
+          <w:tab w:val="num" w:pos="2880"/>
+        </w:tabs>
+        <w:ind w:left="2880" w:hanging="360"/>
+      </w:pPr>
+      <w:rPr>
+        <w:rFonts w:ascii="Wingdings" w:hAnsi="Wingdings" w:hint="default"/>
+        <w:sz w:val="20"/>
+      </w:rPr>
+    </w:lvl>
+    <w:lvl w:ilvl="4" w:tentative="1">
+      <w:start w:val="1"/>
+      <w:numFmt w:val="bullet"/>
+      <w:lvlText w:val=""/>
+      <w:lvlJc w:val="left"/>
+      <w:pPr>
+        <w:tabs>
+          <w:tab w:val="num" w:pos="3600"/>
+        </w:tabs>
+        <w:ind w:left="3600" w:hanging="360"/>
+      </w:pPr>
+      <w:rPr>
+        <w:rFonts w:ascii="Wingdings" w:hAnsi="Wingdings" w:hint="default"/>
+        <w:sz w:val="20"/>
+      </w:rPr>
+    </w:lvl>
+    <w:lvl w:ilvl="5" w:tentative="1">
+      <w:start w:val="1"/>
+      <w:numFmt w:val="bullet"/>
+      <w:lvlText w:val=""/>
+      <w:lvlJc w:val="left"/>
+      <w:pPr>
+        <w:tabs>
+          <w:tab w:val="num" w:pos="4320"/>
+        </w:tabs>
+        <w:ind w:left="4320" w:hanging="360"/>
+      </w:pPr>
+      <w:rPr>
+        <w:rFonts w:ascii="Wingdings" w:hAnsi="Wingdings" w:hint="default"/>
+        <w:sz w:val="20"/>
+      </w:rPr>
+    </w:lvl>
+    <w:lvl w:ilvl="6" w:tentative="1">
+      <w:start w:val="1"/>
+      <w:numFmt w:val="bullet"/>
+      <w:lvlText w:val=""/>
+      <w:lvlJc w:val="left"/>
+      <w:pPr>
+        <w:tabs>
+          <w:tab w:val="num" w:pos="5040"/>
+        </w:tabs>
+        <w:ind w:left="5040" w:hanging="360"/>
+      </w:pPr>
+      <w:rPr>
+        <w:rFonts w:ascii="Wingdings" w:hAnsi="Wingdings" w:hint="default"/>
+        <w:sz w:val="20"/>
+      </w:rPr>
+    </w:lvl>
+    <w:lvl w:ilvl="7" w:tentative="1">
+      <w:start w:val="1"/>
+      <w:numFmt w:val="bullet"/>
+      <w:lvlText w:val=""/>
+      <w:lvlJc w:val="left"/>
+      <w:pPr>
+        <w:tabs>
+          <w:tab w:val="num" w:pos="5760"/>
+        </w:tabs>
+        <w:ind w:left="5760" w:hanging="360"/>
+      </w:pPr>
+      <w:rPr>
+        <w:rFonts w:ascii="Wingdings" w:hAnsi="Wingdings" w:hint="default"/>
+        <w:sz w:val="20"/>
+      </w:rPr>
+    </w:lvl>
+    <w:lvl w:ilvl="8" w:tentative="1">
+      <w:start w:val="1"/>
+      <w:numFmt w:val="bullet"/>
+      <w:lvlText w:val=""/>
+      <w:lvlJc w:val="left"/>
+      <w:pPr>
+        <w:tabs>
+          <w:tab w:val="num" w:pos="6480"/>
+        </w:tabs>
+        <w:ind w:left="6480" w:hanging="360"/>
+      </w:pPr>
+      <w:rPr>
+        <w:rFonts w:ascii="Wingdings" w:hAnsi="Wingdings" w:hint="default"/>
+        <w:sz w:val="20"/>
+      </w:rPr>
+    </w:lvl>
+  </w:abstractNum>
+  <w:abstractNum w:abstractNumId="8" w15:restartNumberingAfterBreak="0">
+    <w:nsid w:val="6C13567F"/>
+    <w:multiLevelType w:val="multilevel"/>
+    <w:tmpl w:val="270C5030"/>
+    <w:lvl w:ilvl="0">
+      <w:start w:val="1"/>
+      <w:numFmt w:val="bullet"/>
+      <w:lvlText w:val=""/>
+      <w:lvlJc w:val="left"/>
+      <w:pPr>
+        <w:tabs>
+          <w:tab w:val="num" w:pos="720"/>
+        </w:tabs>
+        <w:ind w:left="720" w:hanging="360"/>
+      </w:pPr>
+      <w:rPr>
+        <w:rFonts w:ascii="Symbol" w:hAnsi="Symbol" w:hint="default"/>
+        <w:sz w:val="20"/>
+      </w:rPr>
+    </w:lvl>
+    <w:lvl w:ilvl="1">
+      <w:start w:val="1"/>
+      <w:numFmt w:val="bullet"/>
+      <w:lvlText w:val="o"/>
+      <w:lvlJc w:val="left"/>
+      <w:pPr>
+        <w:tabs>
+          <w:tab w:val="num" w:pos="1440"/>
+        </w:tabs>
+        <w:ind w:left="1440" w:hanging="360"/>
+      </w:pPr>
+      <w:rPr>
+        <w:rFonts w:ascii="Courier New" w:hAnsi="Courier New" w:hint="default"/>
+        <w:sz w:val="20"/>
+      </w:rPr>
+    </w:lvl>
+    <w:lvl w:ilvl="2" w:tentative="1">
+      <w:start w:val="1"/>
+      <w:numFmt w:val="bullet"/>
+      <w:lvlText w:val=""/>
+      <w:lvlJc w:val="left"/>
+      <w:pPr>
+        <w:tabs>
+          <w:tab w:val="num" w:pos="2160"/>
+        </w:tabs>
+        <w:ind w:left="2160" w:hanging="360"/>
+      </w:pPr>
+      <w:rPr>
+        <w:rFonts w:ascii="Wingdings" w:hAnsi="Wingdings" w:hint="default"/>
+        <w:sz w:val="20"/>
+      </w:rPr>
+    </w:lvl>
+    <w:lvl w:ilvl="3" w:tentative="1">
+      <w:start w:val="1"/>
+      <w:numFmt w:val="bullet"/>
+      <w:lvlText w:val=""/>
+      <w:lvlJc w:val="left"/>
+      <w:pPr>
+        <w:tabs>
+          <w:tab w:val="num" w:pos="2880"/>
+        </w:tabs>
+        <w:ind w:left="2880" w:hanging="360"/>
+      </w:pPr>
+      <w:rPr>
+        <w:rFonts w:ascii="Wingdings" w:hAnsi="Wingdings" w:hint="default"/>
+        <w:sz w:val="20"/>
+      </w:rPr>
+    </w:lvl>
+    <w:lvl w:ilvl="4" w:tentative="1">
+      <w:start w:val="1"/>
+      <w:numFmt w:val="bullet"/>
+      <w:lvlText w:val=""/>
+      <w:lvlJc w:val="left"/>
+      <w:pPr>
+        <w:tabs>
+          <w:tab w:val="num" w:pos="3600"/>
+        </w:tabs>
+        <w:ind w:left="3600" w:hanging="360"/>
+      </w:pPr>
+      <w:rPr>
+        <w:rFonts w:ascii="Wingdings" w:hAnsi="Wingdings" w:hint="default"/>
+        <w:sz w:val="20"/>
+      </w:rPr>
+    </w:lvl>
+    <w:lvl w:ilvl="5" w:tentative="1">
+      <w:start w:val="1"/>
+      <w:numFmt w:val="bullet"/>
+      <w:lvlText w:val=""/>
+      <w:lvlJc w:val="left"/>
+      <w:pPr>
+        <w:tabs>
+          <w:tab w:val="num" w:pos="4320"/>
+        </w:tabs>
+        <w:ind w:left="4320" w:hanging="360"/>
+      </w:pPr>
+      <w:rPr>
+        <w:rFonts w:ascii="Wingdings" w:hAnsi="Wingdings" w:hint="default"/>
+        <w:sz w:val="20"/>
+      </w:rPr>
+    </w:lvl>
+    <w:lvl w:ilvl="6" w:tentative="1">
+      <w:start w:val="1"/>
+      <w:numFmt w:val="bullet"/>
+      <w:lvlText w:val=""/>
+      <w:lvlJc w:val="left"/>
+      <w:pPr>
+        <w:tabs>
+          <w:tab w:val="num" w:pos="5040"/>
+        </w:tabs>
+        <w:ind w:left="5040" w:hanging="360"/>
+      </w:pPr>
+      <w:rPr>
+        <w:rFonts w:ascii="Wingdings" w:hAnsi="Wingdings" w:hint="default"/>
+        <w:sz w:val="20"/>
+      </w:rPr>
+    </w:lvl>
+    <w:lvl w:ilvl="7" w:tentative="1">
+      <w:start w:val="1"/>
+      <w:numFmt w:val="bullet"/>
+      <w:lvlText w:val=""/>
+      <w:lvlJc w:val="left"/>
+      <w:pPr>
+        <w:tabs>
+          <w:tab w:val="num" w:pos="5760"/>
+        </w:tabs>
+        <w:ind w:left="5760" w:hanging="360"/>
+      </w:pPr>
+      <w:rPr>
+        <w:rFonts w:ascii="Wingdings" w:hAnsi="Wingdings" w:hint="default"/>
+        <w:sz w:val="20"/>
+      </w:rPr>
+    </w:lvl>
+    <w:lvl w:ilvl="8" w:tentative="1">
+      <w:start w:val="1"/>
+      <w:numFmt w:val="bullet"/>
+      <w:lvlText w:val=""/>
+      <w:lvlJc w:val="left"/>
+      <w:pPr>
+        <w:tabs>
+          <w:tab w:val="num" w:pos="6480"/>
+        </w:tabs>
+        <w:ind w:left="6480" w:hanging="360"/>
+      </w:pPr>
+      <w:rPr>
+        <w:rFonts w:ascii="Wingdings" w:hAnsi="Wingdings" w:hint="default"/>
+        <w:sz w:val="20"/>
+      </w:rPr>
+    </w:lvl>
+  </w:abstractNum>
+  <w:abstractNum w:abstractNumId="9" w15:restartNumberingAfterBreak="0">
+    <w:nsid w:val="6DBF023E"/>
+    <w:multiLevelType w:val="multilevel"/>
+    <w:tmpl w:val="6F5EC196"/>
+    <w:lvl w:ilvl="0">
+      <w:start w:val="1"/>
+      <w:numFmt w:val="bullet"/>
+      <w:lvlText w:val=""/>
+      <w:lvlJc w:val="left"/>
+      <w:pPr>
+        <w:tabs>
+          <w:tab w:val="num" w:pos="720"/>
+        </w:tabs>
+        <w:ind w:left="720" w:hanging="360"/>
+      </w:pPr>
+      <w:rPr>
+        <w:rFonts w:ascii="Symbol" w:hAnsi="Symbol" w:hint="default"/>
+        <w:sz w:val="20"/>
+      </w:rPr>
+    </w:lvl>
+    <w:lvl w:ilvl="1" w:tentative="1">
+      <w:start w:val="1"/>
+      <w:numFmt w:val="bullet"/>
+      <w:lvlText w:val="o"/>
+      <w:lvlJc w:val="left"/>
+      <w:pPr>
+        <w:tabs>
+          <w:tab w:val="num" w:pos="1440"/>
+        </w:tabs>
+        <w:ind w:left="1440" w:hanging="360"/>
+      </w:pPr>
+      <w:rPr>
+        <w:rFonts w:ascii="Courier New" w:hAnsi="Courier New" w:hint="default"/>
+        <w:sz w:val="20"/>
+      </w:rPr>
+    </w:lvl>
+    <w:lvl w:ilvl="2" w:tentative="1">
+      <w:start w:val="1"/>
+      <w:numFmt w:val="bullet"/>
+      <w:lvlText w:val=""/>
+      <w:lvlJc w:val="left"/>
+      <w:pPr>
+        <w:tabs>
+          <w:tab w:val="num" w:pos="2160"/>
+        </w:tabs>
+        <w:ind w:left="2160" w:hanging="360"/>
+      </w:pPr>
+      <w:rPr>
+        <w:rFonts w:ascii="Wingdings" w:hAnsi="Wingdings" w:hint="default"/>
+        <w:sz w:val="20"/>
+      </w:rPr>
+    </w:lvl>
+    <w:lvl w:ilvl="3" w:tentative="1">
+      <w:start w:val="1"/>
+      <w:numFmt w:val="bullet"/>
+      <w:lvlText w:val=""/>
+      <w:lvlJc w:val="left"/>
+      <w:pPr>
+        <w:tabs>
+          <w:tab w:val="num" w:pos="2880"/>
+        </w:tabs>
+        <w:ind w:left="2880" w:hanging="360"/>
+      </w:pPr>
+      <w:rPr>
+        <w:rFonts w:ascii="Wingdings" w:hAnsi="Wingdings" w:hint="default"/>
+        <w:sz w:val="20"/>
+      </w:rPr>
+    </w:lvl>
+    <w:lvl w:ilvl="4" w:tentative="1">
+      <w:start w:val="1"/>
+      <w:numFmt w:val="bullet"/>
+      <w:lvlText w:val=""/>
+      <w:lvlJc w:val="left"/>
+      <w:pPr>
+        <w:tabs>
+          <w:tab w:val="num" w:pos="3600"/>
+        </w:tabs>
+        <w:ind w:left="3600" w:hanging="360"/>
+      </w:pPr>
+      <w:rPr>
+        <w:rFonts w:ascii="Wingdings" w:hAnsi="Wingdings" w:hint="default"/>
+        <w:sz w:val="20"/>
+      </w:rPr>
+    </w:lvl>
+    <w:lvl w:ilvl="5" w:tentative="1">
+      <w:start w:val="1"/>
+      <w:numFmt w:val="bullet"/>
+      <w:lvlText w:val=""/>
+      <w:lvlJc w:val="left"/>
+      <w:pPr>
+        <w:tabs>
+          <w:tab w:val="num" w:pos="4320"/>
+        </w:tabs>
+        <w:ind w:left="4320" w:hanging="360"/>
+      </w:pPr>
+      <w:rPr>
+        <w:rFonts w:ascii="Wingdings" w:hAnsi="Wingdings" w:hint="default"/>
+        <w:sz w:val="20"/>
+      </w:rPr>
+    </w:lvl>
+    <w:lvl w:ilvl="6" w:tentative="1">
+      <w:start w:val="1"/>
+      <w:numFmt w:val="bullet"/>
+      <w:lvlText w:val=""/>
+      <w:lvlJc w:val="left"/>
+      <w:pPr>
+        <w:tabs>
+          <w:tab w:val="num" w:pos="5040"/>
+        </w:tabs>
+        <w:ind w:left="5040" w:hanging="360"/>
+      </w:pPr>
+      <w:rPr>
+        <w:rFonts w:ascii="Wingdings" w:hAnsi="Wingdings" w:hint="default"/>
+        <w:sz w:val="20"/>
+      </w:rPr>
+    </w:lvl>
+    <w:lvl w:ilvl="7" w:tentative="1">
+      <w:start w:val="1"/>
+      <w:numFmt w:val="bullet"/>
+      <w:lvlText w:val=""/>
+      <w:lvlJc w:val="left"/>
+      <w:pPr>
+        <w:tabs>
+          <w:tab w:val="num" w:pos="5760"/>
+        </w:tabs>
+        <w:ind w:left="5760" w:hanging="360"/>
+      </w:pPr>
+      <w:rPr>
+        <w:rFonts w:ascii="Wingdings" w:hAnsi="Wingdings" w:hint="default"/>
+        <w:sz w:val="20"/>
+      </w:rPr>
+    </w:lvl>
+    <w:lvl w:ilvl="8" w:tentative="1">
+      <w:start w:val="1"/>
+      <w:numFmt w:val="bullet"/>
+      <w:lvlText w:val=""/>
+      <w:lvlJc w:val="left"/>
+      <w:pPr>
+        <w:tabs>
+          <w:tab w:val="num" w:pos="6480"/>
+        </w:tabs>
+        <w:ind w:left="6480" w:hanging="360"/>
+      </w:pPr>
+      <w:rPr>
+        <w:rFonts w:ascii="Wingdings" w:hAnsi="Wingdings" w:hint="default"/>
+        <w:sz w:val="20"/>
+      </w:rPr>
+    </w:lvl>
+  </w:abstractNum>
+  <w:num w:numId="1" w16cid:durableId="1316228560">
+    <w:abstractNumId w:val="6"/>
+  </w:num>
+  <w:num w:numId="2" w16cid:durableId="2124298370">
+    <w:abstractNumId w:val="2"/>
+  </w:num>
+  <w:num w:numId="3" w16cid:durableId="2051569132">
+    <w:abstractNumId w:val="1"/>
+  </w:num>
+  <w:num w:numId="4" w16cid:durableId="1424912906">
+    <w:abstractNumId w:val="8"/>
+  </w:num>
+  <w:num w:numId="5" w16cid:durableId="711538294">
+    <w:abstractNumId w:val="3"/>
+  </w:num>
+  <w:num w:numId="6" w16cid:durableId="1334144285">
+    <w:abstractNumId w:val="0"/>
+  </w:num>
+  <w:num w:numId="7" w16cid:durableId="1708262521">
+    <w:abstractNumId w:val="7"/>
+  </w:num>
+  <w:num w:numId="8" w16cid:durableId="1046217069">
+    <w:abstractNumId w:val="4"/>
+  </w:num>
+  <w:num w:numId="9" w16cid:durableId="218982311">
+    <w:abstractNumId w:val="9"/>
+  </w:num>
+  <w:num w:numId="10" w16cid:durableId="1190146670">
+    <w:abstractNumId w:val="5"/>
+  </w:num>
+</w:numbering>
 </file>
 
 <file path=word/styles.xml><?xml version="1.0" encoding="utf-8"?>
@@ -1133,7 +5508,6 @@
     <w:next w:val="Normal"/>
     <w:link w:val="Heading3Char"/>
     <w:uiPriority w:val="9"/>
-    <w:semiHidden/>
     <w:unhideWhenUsed/>
     <w:qFormat/>
     <w:rsid w:val="00C3308B"/>
@@ -1339,7 +5713,6 @@
     <w:basedOn w:val="DefaultParagraphFont"/>
     <w:link w:val="Heading3"/>
     <w:uiPriority w:val="9"/>
-    <w:semiHidden/>
     <w:rsid w:val="00C3308B"/>
     <w:rPr>
       <w:rFonts w:eastAsiaTheme="majorEastAsia" w:cstheme="majorBidi"/>
@@ -1653,6 +6026,44 @@
       <w:ind w:left="240"/>
     </w:pPr>
   </w:style>
+  <w:style w:type="character" w:styleId="UnresolvedMention">
+    <w:name w:val="Unresolved Mention"/>
+    <w:basedOn w:val="DefaultParagraphFont"/>
+    <w:uiPriority w:val="99"/>
+    <w:semiHidden/>
+    <w:unhideWhenUsed/>
+    <w:rsid w:val="00BB5BB5"/>
+    <w:rPr>
+      <w:color w:val="605E5C"/>
+      <w:shd w:val="clear" w:color="auto" w:fill="E1DFDD"/>
+    </w:rPr>
+  </w:style>
+  <w:style w:type="character" w:styleId="HTMLCode">
+    <w:name w:val="HTML Code"/>
+    <w:basedOn w:val="DefaultParagraphFont"/>
+    <w:uiPriority w:val="99"/>
+    <w:semiHidden/>
+    <w:unhideWhenUsed/>
+    <w:rsid w:val="00BB5BB5"/>
+    <w:rPr>
+      <w:rFonts w:ascii="Courier New" w:eastAsia="Times New Roman" w:hAnsi="Courier New" w:cs="Courier New"/>
+      <w:sz w:val="20"/>
+      <w:szCs w:val="20"/>
+    </w:rPr>
+  </w:style>
+  <w:style w:type="paragraph" w:styleId="TOC3">
+    <w:name w:val="toc 3"/>
+    <w:basedOn w:val="Normal"/>
+    <w:next w:val="Normal"/>
+    <w:autoRedefine/>
+    <w:uiPriority w:val="39"/>
+    <w:unhideWhenUsed/>
+    <w:rsid w:val="0098354B"/>
+    <w:pPr>
+      <w:spacing w:after="100"/>
+      <w:ind w:left="480"/>
+    </w:pPr>
+  </w:style>
 </w:styles>
 </file>
 

</xml_diff>